<commit_message>
finished problem 4 hw6
</commit_message>
<xml_diff>
--- a/homework6_tien/homework6.docx
+++ b/homework6_tien/homework6.docx
@@ -99,71 +99,35 @@
           <w:sz w:val="20"/>
           <w:szCs w:val="20"/>
         </w:rPr>
-        <w:t>#include &lt;</w:t>
-      </w:r>
-      <w:proofErr w:type="spellStart"/>
-      <w:r>
-        <w:rPr>
-          <w:rFonts w:ascii="Courier New" w:hAnsi="Courier New" w:cs="Courier New"/>
-          <w:sz w:val="20"/>
-          <w:szCs w:val="20"/>
-        </w:rPr>
-        <w:t>stdio.h</w:t>
-      </w:r>
-      <w:proofErr w:type="spellEnd"/>
-      <w:r>
-        <w:rPr>
-          <w:rFonts w:ascii="Courier New" w:hAnsi="Courier New" w:cs="Courier New"/>
-          <w:sz w:val="20"/>
-          <w:szCs w:val="20"/>
-        </w:rPr>
-        <w:t>&gt;</w:t>
-      </w:r>
-    </w:p>
-    <w:p>
-      <w:pPr>
-        <w:spacing w:after="0"/>
-        <w:rPr>
-          <w:rFonts w:ascii="Courier New" w:hAnsi="Courier New" w:cs="Courier New"/>
-          <w:sz w:val="20"/>
-          <w:szCs w:val="20"/>
-        </w:rPr>
-      </w:pPr>
-    </w:p>
-    <w:p>
-      <w:pPr>
-        <w:spacing w:after="0"/>
-        <w:rPr>
-          <w:rFonts w:ascii="Courier New" w:hAnsi="Courier New" w:cs="Courier New"/>
-          <w:sz w:val="20"/>
-          <w:szCs w:val="20"/>
-        </w:rPr>
-      </w:pPr>
-      <w:r>
-        <w:rPr>
-          <w:rFonts w:ascii="Courier New" w:hAnsi="Courier New" w:cs="Courier New"/>
-          <w:sz w:val="20"/>
-          <w:szCs w:val="20"/>
-        </w:rPr>
-        <w:t xml:space="preserve">int </w:t>
-      </w:r>
-      <w:proofErr w:type="gramStart"/>
-      <w:r>
-        <w:rPr>
-          <w:rFonts w:ascii="Courier New" w:hAnsi="Courier New" w:cs="Courier New"/>
-          <w:sz w:val="20"/>
-          <w:szCs w:val="20"/>
-        </w:rPr>
-        <w:t>foo(</w:t>
-      </w:r>
-      <w:proofErr w:type="gramEnd"/>
-      <w:r>
-        <w:rPr>
-          <w:rFonts w:ascii="Courier New" w:hAnsi="Courier New" w:cs="Courier New"/>
-          <w:sz w:val="20"/>
-          <w:szCs w:val="20"/>
-        </w:rPr>
-        <w:t>int a)</w:t>
+        <w:t>#include &lt;stdio.h&gt;</w:t>
+      </w:r>
+    </w:p>
+    <w:p>
+      <w:pPr>
+        <w:spacing w:after="0"/>
+        <w:rPr>
+          <w:rFonts w:ascii="Courier New" w:hAnsi="Courier New" w:cs="Courier New"/>
+          <w:sz w:val="20"/>
+          <w:szCs w:val="20"/>
+        </w:rPr>
+      </w:pPr>
+    </w:p>
+    <w:p>
+      <w:pPr>
+        <w:spacing w:after="0"/>
+        <w:rPr>
+          <w:rFonts w:ascii="Courier New" w:hAnsi="Courier New" w:cs="Courier New"/>
+          <w:sz w:val="20"/>
+          <w:szCs w:val="20"/>
+        </w:rPr>
+      </w:pPr>
+      <w:r>
+        <w:rPr>
+          <w:rFonts w:ascii="Courier New" w:hAnsi="Courier New" w:cs="Courier New"/>
+          <w:sz w:val="20"/>
+          <w:szCs w:val="20"/>
+        </w:rPr>
+        <w:t>int foo(int a)</w:t>
       </w:r>
     </w:p>
     <w:p>
@@ -263,25 +227,7 @@
           <w:sz w:val="20"/>
           <w:szCs w:val="20"/>
         </w:rPr>
-        <w:t xml:space="preserve">int </w:t>
-      </w:r>
-      <w:proofErr w:type="gramStart"/>
-      <w:r>
-        <w:rPr>
-          <w:rFonts w:ascii="Courier New" w:hAnsi="Courier New" w:cs="Courier New"/>
-          <w:sz w:val="20"/>
-          <w:szCs w:val="20"/>
-        </w:rPr>
-        <w:t>main(</w:t>
-      </w:r>
-      <w:proofErr w:type="gramEnd"/>
-      <w:r>
-        <w:rPr>
-          <w:rFonts w:ascii="Courier New" w:hAnsi="Courier New" w:cs="Courier New"/>
-          <w:sz w:val="20"/>
-          <w:szCs w:val="20"/>
-        </w:rPr>
-        <w:t>)</w:t>
+        <w:t>int main()</w:t>
       </w:r>
     </w:p>
     <w:p>
@@ -389,173 +335,61 @@
           <w:sz w:val="20"/>
           <w:szCs w:val="20"/>
         </w:rPr>
-        <w:t xml:space="preserve">    </w:t>
-      </w:r>
-      <w:proofErr w:type="spellStart"/>
-      <w:proofErr w:type="gramStart"/>
-      <w:r>
-        <w:rPr>
-          <w:rFonts w:ascii="Courier New" w:hAnsi="Courier New" w:cs="Courier New"/>
-          <w:sz w:val="20"/>
-          <w:szCs w:val="20"/>
-        </w:rPr>
-        <w:t>printf</w:t>
-      </w:r>
-      <w:proofErr w:type="spellEnd"/>
-      <w:r>
-        <w:rPr>
-          <w:rFonts w:ascii="Courier New" w:hAnsi="Courier New" w:cs="Courier New"/>
-          <w:sz w:val="20"/>
-          <w:szCs w:val="20"/>
-        </w:rPr>
-        <w:t>(</w:t>
-      </w:r>
-      <w:proofErr w:type="gramEnd"/>
-      <w:r>
-        <w:rPr>
-          <w:rFonts w:ascii="Courier New" w:hAnsi="Courier New" w:cs="Courier New"/>
-          <w:sz w:val="20"/>
-          <w:szCs w:val="20"/>
-        </w:rPr>
-        <w:t>"a = %d\n", a);</w:t>
-      </w:r>
-    </w:p>
-    <w:p>
-      <w:pPr>
-        <w:spacing w:after="0"/>
-        <w:rPr>
-          <w:rFonts w:ascii="Courier New" w:hAnsi="Courier New" w:cs="Courier New"/>
-          <w:sz w:val="20"/>
-          <w:szCs w:val="20"/>
-        </w:rPr>
-      </w:pPr>
-      <w:r>
-        <w:rPr>
-          <w:rFonts w:ascii="Courier New" w:hAnsi="Courier New" w:cs="Courier New"/>
-          <w:sz w:val="20"/>
-          <w:szCs w:val="20"/>
-        </w:rPr>
-        <w:t xml:space="preserve">    </w:t>
-      </w:r>
-      <w:proofErr w:type="spellStart"/>
-      <w:proofErr w:type="gramStart"/>
-      <w:r>
-        <w:rPr>
-          <w:rFonts w:ascii="Courier New" w:hAnsi="Courier New" w:cs="Courier New"/>
-          <w:sz w:val="20"/>
-          <w:szCs w:val="20"/>
-        </w:rPr>
-        <w:t>printf</w:t>
-      </w:r>
-      <w:proofErr w:type="spellEnd"/>
-      <w:r>
-        <w:rPr>
-          <w:rFonts w:ascii="Courier New" w:hAnsi="Courier New" w:cs="Courier New"/>
-          <w:sz w:val="20"/>
-          <w:szCs w:val="20"/>
-        </w:rPr>
-        <w:t>(</w:t>
-      </w:r>
-      <w:proofErr w:type="gramEnd"/>
-      <w:r>
-        <w:rPr>
-          <w:rFonts w:ascii="Courier New" w:hAnsi="Courier New" w:cs="Courier New"/>
-          <w:sz w:val="20"/>
-          <w:szCs w:val="20"/>
-        </w:rPr>
-        <w:t>"b = %d\n", b);</w:t>
-      </w:r>
-    </w:p>
-    <w:p>
-      <w:pPr>
-        <w:spacing w:after="0"/>
-        <w:rPr>
-          <w:rFonts w:ascii="Courier New" w:hAnsi="Courier New" w:cs="Courier New"/>
-          <w:sz w:val="20"/>
-          <w:szCs w:val="20"/>
-        </w:rPr>
-      </w:pPr>
-      <w:r>
-        <w:rPr>
-          <w:rFonts w:ascii="Courier New" w:hAnsi="Courier New" w:cs="Courier New"/>
-          <w:sz w:val="20"/>
-          <w:szCs w:val="20"/>
-        </w:rPr>
-        <w:t xml:space="preserve">    </w:t>
-      </w:r>
-      <w:proofErr w:type="spellStart"/>
-      <w:proofErr w:type="gramStart"/>
-      <w:r>
-        <w:rPr>
-          <w:rFonts w:ascii="Courier New" w:hAnsi="Courier New" w:cs="Courier New"/>
-          <w:sz w:val="20"/>
-          <w:szCs w:val="20"/>
-        </w:rPr>
-        <w:t>printf</w:t>
-      </w:r>
-      <w:proofErr w:type="spellEnd"/>
-      <w:r>
-        <w:rPr>
-          <w:rFonts w:ascii="Courier New" w:hAnsi="Courier New" w:cs="Courier New"/>
-          <w:sz w:val="20"/>
-          <w:szCs w:val="20"/>
-        </w:rPr>
-        <w:t>(</w:t>
-      </w:r>
-      <w:proofErr w:type="gramEnd"/>
-      <w:r>
-        <w:rPr>
-          <w:rFonts w:ascii="Courier New" w:hAnsi="Courier New" w:cs="Courier New"/>
-          <w:sz w:val="20"/>
-          <w:szCs w:val="20"/>
-        </w:rPr>
-        <w:t>"c = %d\n", c);</w:t>
-      </w:r>
-    </w:p>
-    <w:p>
-      <w:pPr>
-        <w:spacing w:after="0"/>
-        <w:rPr>
-          <w:rFonts w:ascii="Courier New" w:hAnsi="Courier New" w:cs="Courier New"/>
-          <w:sz w:val="20"/>
-          <w:szCs w:val="20"/>
-        </w:rPr>
-      </w:pPr>
-      <w:r>
-        <w:rPr>
-          <w:rFonts w:ascii="Courier New" w:hAnsi="Courier New" w:cs="Courier New"/>
-          <w:sz w:val="20"/>
-          <w:szCs w:val="20"/>
-        </w:rPr>
-        <w:t xml:space="preserve">    </w:t>
-      </w:r>
-      <w:proofErr w:type="spellStart"/>
-      <w:proofErr w:type="gramStart"/>
-      <w:r>
-        <w:rPr>
-          <w:rFonts w:ascii="Courier New" w:hAnsi="Courier New" w:cs="Courier New"/>
-          <w:sz w:val="20"/>
-          <w:szCs w:val="20"/>
-        </w:rPr>
-        <w:t>printf</w:t>
-      </w:r>
-      <w:proofErr w:type="spellEnd"/>
-      <w:r>
-        <w:rPr>
-          <w:rFonts w:ascii="Courier New" w:hAnsi="Courier New" w:cs="Courier New"/>
-          <w:sz w:val="20"/>
-          <w:szCs w:val="20"/>
-        </w:rPr>
-        <w:t>(</w:t>
-      </w:r>
-      <w:proofErr w:type="gramEnd"/>
-      <w:r>
-        <w:rPr>
-          <w:rFonts w:ascii="Courier New" w:hAnsi="Courier New" w:cs="Courier New"/>
-          <w:sz w:val="20"/>
-          <w:szCs w:val="20"/>
-        </w:rPr>
-        <w:t>"d = %d\n", d);</w:t>
+        <w:t xml:space="preserve">    printf("a = %d\n", a);</w:t>
+      </w:r>
+    </w:p>
+    <w:p>
+      <w:pPr>
+        <w:spacing w:after="0"/>
+        <w:rPr>
+          <w:rFonts w:ascii="Courier New" w:hAnsi="Courier New" w:cs="Courier New"/>
+          <w:sz w:val="20"/>
+          <w:szCs w:val="20"/>
+        </w:rPr>
+      </w:pPr>
+      <w:r>
+        <w:rPr>
+          <w:rFonts w:ascii="Courier New" w:hAnsi="Courier New" w:cs="Courier New"/>
+          <w:sz w:val="20"/>
+          <w:szCs w:val="20"/>
+        </w:rPr>
+        <w:t xml:space="preserve">    printf("b = %d\n", b);</w:t>
+      </w:r>
+    </w:p>
+    <w:p>
+      <w:pPr>
+        <w:spacing w:after="0"/>
+        <w:rPr>
+          <w:rFonts w:ascii="Courier New" w:hAnsi="Courier New" w:cs="Courier New"/>
+          <w:sz w:val="20"/>
+          <w:szCs w:val="20"/>
+        </w:rPr>
+      </w:pPr>
+      <w:r>
+        <w:rPr>
+          <w:rFonts w:ascii="Courier New" w:hAnsi="Courier New" w:cs="Courier New"/>
+          <w:sz w:val="20"/>
+          <w:szCs w:val="20"/>
+        </w:rPr>
+        <w:t xml:space="preserve">    printf("c = %d\n", c);</w:t>
+      </w:r>
+    </w:p>
+    <w:p>
+      <w:pPr>
+        <w:spacing w:after="0"/>
+        <w:rPr>
+          <w:rFonts w:ascii="Courier New" w:hAnsi="Courier New" w:cs="Courier New"/>
+          <w:sz w:val="20"/>
+          <w:szCs w:val="20"/>
+        </w:rPr>
+      </w:pPr>
+      <w:r>
+        <w:rPr>
+          <w:rFonts w:ascii="Courier New" w:hAnsi="Courier New" w:cs="Courier New"/>
+          <w:sz w:val="20"/>
+          <w:szCs w:val="20"/>
+        </w:rPr>
+        <w:t xml:space="preserve">    printf("d = %d\n", d);</w:t>
       </w:r>
     </w:p>
     <w:p>
@@ -693,71 +527,35 @@
           <w:sz w:val="20"/>
           <w:szCs w:val="20"/>
         </w:rPr>
-        <w:t>#include &lt;</w:t>
-      </w:r>
-      <w:proofErr w:type="spellStart"/>
-      <w:r>
-        <w:rPr>
-          <w:rFonts w:ascii="Courier New" w:hAnsi="Courier New" w:cs="Courier New"/>
-          <w:sz w:val="20"/>
-          <w:szCs w:val="20"/>
-        </w:rPr>
-        <w:t>stdio.h</w:t>
-      </w:r>
-      <w:proofErr w:type="spellEnd"/>
-      <w:r>
-        <w:rPr>
-          <w:rFonts w:ascii="Courier New" w:hAnsi="Courier New" w:cs="Courier New"/>
-          <w:sz w:val="20"/>
-          <w:szCs w:val="20"/>
-        </w:rPr>
-        <w:t>&gt;</w:t>
-      </w:r>
-    </w:p>
-    <w:p>
-      <w:pPr>
-        <w:spacing w:after="0"/>
-        <w:rPr>
-          <w:rFonts w:ascii="Courier New" w:hAnsi="Courier New" w:cs="Courier New"/>
-          <w:sz w:val="20"/>
-          <w:szCs w:val="20"/>
-        </w:rPr>
-      </w:pPr>
-    </w:p>
-    <w:p>
-      <w:pPr>
-        <w:spacing w:after="0"/>
-        <w:rPr>
-          <w:rFonts w:ascii="Courier New" w:hAnsi="Courier New" w:cs="Courier New"/>
-          <w:sz w:val="20"/>
-          <w:szCs w:val="20"/>
-        </w:rPr>
-      </w:pPr>
-      <w:r>
-        <w:rPr>
-          <w:rFonts w:ascii="Courier New" w:hAnsi="Courier New" w:cs="Courier New"/>
-          <w:sz w:val="20"/>
-          <w:szCs w:val="20"/>
-        </w:rPr>
-        <w:t xml:space="preserve">int </w:t>
-      </w:r>
-      <w:proofErr w:type="gramStart"/>
-      <w:r>
-        <w:rPr>
-          <w:rFonts w:ascii="Courier New" w:hAnsi="Courier New" w:cs="Courier New"/>
-          <w:sz w:val="20"/>
-          <w:szCs w:val="20"/>
-        </w:rPr>
-        <w:t>foo(</w:t>
-      </w:r>
-      <w:proofErr w:type="gramEnd"/>
-      <w:r>
-        <w:rPr>
-          <w:rFonts w:ascii="Courier New" w:hAnsi="Courier New" w:cs="Courier New"/>
-          <w:sz w:val="20"/>
-          <w:szCs w:val="20"/>
-        </w:rPr>
-        <w:t>int a, int b)</w:t>
+        <w:t>#include &lt;stdio.h&gt;</w:t>
+      </w:r>
+    </w:p>
+    <w:p>
+      <w:pPr>
+        <w:spacing w:after="0"/>
+        <w:rPr>
+          <w:rFonts w:ascii="Courier New" w:hAnsi="Courier New" w:cs="Courier New"/>
+          <w:sz w:val="20"/>
+          <w:szCs w:val="20"/>
+        </w:rPr>
+      </w:pPr>
+    </w:p>
+    <w:p>
+      <w:pPr>
+        <w:spacing w:after="0"/>
+        <w:rPr>
+          <w:rFonts w:ascii="Courier New" w:hAnsi="Courier New" w:cs="Courier New"/>
+          <w:sz w:val="20"/>
+          <w:szCs w:val="20"/>
+        </w:rPr>
+      </w:pPr>
+      <w:r>
+        <w:rPr>
+          <w:rFonts w:ascii="Courier New" w:hAnsi="Courier New" w:cs="Courier New"/>
+          <w:sz w:val="20"/>
+          <w:szCs w:val="20"/>
+        </w:rPr>
+        <w:t>int foo(int a, int b)</w:t>
       </w:r>
     </w:p>
     <w:p>
@@ -865,25 +663,7 @@
           <w:sz w:val="20"/>
           <w:szCs w:val="20"/>
         </w:rPr>
-        <w:t xml:space="preserve">    return a * </w:t>
-      </w:r>
-      <w:proofErr w:type="gramStart"/>
-      <w:r>
-        <w:rPr>
-          <w:rFonts w:ascii="Courier New" w:hAnsi="Courier New" w:cs="Courier New"/>
-          <w:sz w:val="20"/>
-          <w:szCs w:val="20"/>
-        </w:rPr>
-        <w:t>foo(</w:t>
-      </w:r>
-      <w:proofErr w:type="gramEnd"/>
-      <w:r>
-        <w:rPr>
-          <w:rFonts w:ascii="Courier New" w:hAnsi="Courier New" w:cs="Courier New"/>
-          <w:sz w:val="20"/>
-          <w:szCs w:val="20"/>
-        </w:rPr>
-        <w:t>a, b-1);</w:t>
+        <w:t xml:space="preserve">    return a * foo(a, b-1);</w:t>
       </w:r>
     </w:p>
     <w:p>
@@ -929,25 +709,7 @@
           <w:sz w:val="20"/>
           <w:szCs w:val="20"/>
         </w:rPr>
-        <w:t xml:space="preserve">int </w:t>
-      </w:r>
-      <w:proofErr w:type="gramStart"/>
-      <w:r>
-        <w:rPr>
-          <w:rFonts w:ascii="Courier New" w:hAnsi="Courier New" w:cs="Courier New"/>
-          <w:sz w:val="20"/>
-          <w:szCs w:val="20"/>
-        </w:rPr>
-        <w:t>main(</w:t>
-      </w:r>
-      <w:proofErr w:type="gramEnd"/>
-      <w:r>
-        <w:rPr>
-          <w:rFonts w:ascii="Courier New" w:hAnsi="Courier New" w:cs="Courier New"/>
-          <w:sz w:val="20"/>
-          <w:szCs w:val="20"/>
-        </w:rPr>
-        <w:t>)</w:t>
+        <w:t>int main()</w:t>
       </w:r>
     </w:p>
     <w:p>
@@ -1019,71 +781,25 @@
           <w:sz w:val="20"/>
           <w:szCs w:val="20"/>
         </w:rPr>
-        <w:t xml:space="preserve">    int c = </w:t>
-      </w:r>
-      <w:proofErr w:type="gramStart"/>
-      <w:r>
-        <w:rPr>
-          <w:rFonts w:ascii="Courier New" w:hAnsi="Courier New" w:cs="Courier New"/>
-          <w:sz w:val="20"/>
-          <w:szCs w:val="20"/>
-        </w:rPr>
-        <w:t>foo(</w:t>
-      </w:r>
-      <w:proofErr w:type="gramEnd"/>
-      <w:r>
-        <w:rPr>
-          <w:rFonts w:ascii="Courier New" w:hAnsi="Courier New" w:cs="Courier New"/>
-          <w:sz w:val="20"/>
-          <w:szCs w:val="20"/>
-        </w:rPr>
-        <w:t>b, a);</w:t>
-      </w:r>
-    </w:p>
-    <w:p>
-      <w:pPr>
-        <w:spacing w:after="0"/>
-        <w:rPr>
-          <w:rFonts w:ascii="Courier New" w:hAnsi="Courier New" w:cs="Courier New"/>
-          <w:sz w:val="20"/>
-          <w:szCs w:val="20"/>
-        </w:rPr>
-      </w:pPr>
-      <w:r>
-        <w:rPr>
-          <w:rFonts w:ascii="Courier New" w:hAnsi="Courier New" w:cs="Courier New"/>
-          <w:sz w:val="20"/>
-          <w:szCs w:val="20"/>
-        </w:rPr>
-        <w:t xml:space="preserve">    </w:t>
-      </w:r>
-      <w:proofErr w:type="spellStart"/>
-      <w:proofErr w:type="gramStart"/>
-      <w:r>
-        <w:rPr>
-          <w:rFonts w:ascii="Courier New" w:hAnsi="Courier New" w:cs="Courier New"/>
-          <w:sz w:val="20"/>
-          <w:szCs w:val="20"/>
-        </w:rPr>
-        <w:t>printf</w:t>
-      </w:r>
-      <w:proofErr w:type="spellEnd"/>
-      <w:r>
-        <w:rPr>
-          <w:rFonts w:ascii="Courier New" w:hAnsi="Courier New" w:cs="Courier New"/>
-          <w:sz w:val="20"/>
-          <w:szCs w:val="20"/>
-        </w:rPr>
-        <w:t>(</w:t>
-      </w:r>
-      <w:proofErr w:type="gramEnd"/>
-      <w:r>
-        <w:rPr>
-          <w:rFonts w:ascii="Courier New" w:hAnsi="Courier New" w:cs="Courier New"/>
-          <w:sz w:val="20"/>
-          <w:szCs w:val="20"/>
-        </w:rPr>
-        <w:t>"c = %d\n", c);</w:t>
+        <w:t xml:space="preserve">    int c = foo(b, a);</w:t>
+      </w:r>
+    </w:p>
+    <w:p>
+      <w:pPr>
+        <w:spacing w:after="0"/>
+        <w:rPr>
+          <w:rFonts w:ascii="Courier New" w:hAnsi="Courier New" w:cs="Courier New"/>
+          <w:sz w:val="20"/>
+          <w:szCs w:val="20"/>
+        </w:rPr>
+      </w:pPr>
+      <w:r>
+        <w:rPr>
+          <w:rFonts w:ascii="Courier New" w:hAnsi="Courier New" w:cs="Courier New"/>
+          <w:sz w:val="20"/>
+          <w:szCs w:val="20"/>
+        </w:rPr>
+        <w:t xml:space="preserve">    printf("c = %d\n", c);</w:t>
       </w:r>
     </w:p>
     <w:p>
@@ -1132,32 +848,46 @@
         </w:rPr>
       </w:pPr>
     </w:p>
-    <w:sdt>
-      <w:sdtPr>
-        <w:id w:val="-1415774034"/>
-        <w:placeholder>
-          <w:docPart w:val="F8DA157137DA4CEF8F57814A66F8DB1B"/>
-        </w:placeholder>
-        <w:showingPlcHdr/>
-        <w:text w:multiLine="1"/>
-      </w:sdtPr>
-      <w:sdtContent>
-        <w:p>
+    <w:p>
+      <w:pPr>
+        <w:spacing w:after="0"/>
+        <w:rPr>
+          <w:rFonts w:ascii="Courier New" w:hAnsi="Courier New" w:cs="Courier New"/>
+          <w:sz w:val="20"/>
+          <w:szCs w:val="20"/>
+        </w:rPr>
+      </w:pPr>
+      <w:r>
+        <w:rPr>
+          <w:rFonts w:ascii="Courier New" w:hAnsi="Courier New" w:cs="Courier New"/>
+          <w:sz w:val="20"/>
+          <w:szCs w:val="20"/>
+        </w:rPr>
+        <w:t>OUTPUT</w:t>
+      </w:r>
+    </w:p>
+    <w:p>
+      <w:sdt>
+        <w:sdtPr>
+          <w:id w:val="-1415774034"/>
+          <w:placeholder>
+            <w:docPart w:val="F8DA157137DA4CEF8F57814A66F8DB1B"/>
+          </w:placeholder>
+          <w:text w:multiLine="1"/>
+        </w:sdtPr>
+        <w:sdtContent>
           <w:r>
-            <w:rPr>
-              <w:rStyle w:val="PlaceholderText"/>
-            </w:rPr>
-            <w:t>Enter your answer here</w:t>
+            <w:t>c =</w:t>
           </w:r>
-          <w:r>
-            <w:rPr>
-              <w:rStyle w:val="PlaceholderText"/>
-            </w:rPr>
-            <w:t>.</w:t>
-          </w:r>
-        </w:p>
-      </w:sdtContent>
-    </w:sdt>
+        </w:sdtContent>
+      </w:sdt>
+      <w:r>
+        <w:t xml:space="preserve"> </w:t>
+      </w:r>
+      <w:r>
+        <w:t>125</w:t>
+      </w:r>
+    </w:p>
     <w:p/>
     <w:p>
       <w:pPr>
@@ -1257,71 +987,35 @@
           <w:sz w:val="20"/>
           <w:szCs w:val="20"/>
         </w:rPr>
-        <w:t>#include &lt;</w:t>
-      </w:r>
-      <w:proofErr w:type="spellStart"/>
-      <w:r>
-        <w:rPr>
-          <w:rFonts w:ascii="Courier New" w:hAnsi="Courier New" w:cs="Courier New"/>
-          <w:sz w:val="20"/>
-          <w:szCs w:val="20"/>
-        </w:rPr>
-        <w:t>stdio.h</w:t>
-      </w:r>
-      <w:proofErr w:type="spellEnd"/>
-      <w:r>
-        <w:rPr>
-          <w:rFonts w:ascii="Courier New" w:hAnsi="Courier New" w:cs="Courier New"/>
-          <w:sz w:val="20"/>
-          <w:szCs w:val="20"/>
-        </w:rPr>
-        <w:t>&gt;</w:t>
-      </w:r>
-    </w:p>
-    <w:p>
-      <w:pPr>
-        <w:spacing w:after="0"/>
-        <w:rPr>
-          <w:rFonts w:ascii="Courier New" w:hAnsi="Courier New" w:cs="Courier New"/>
-          <w:sz w:val="20"/>
-          <w:szCs w:val="20"/>
-        </w:rPr>
-      </w:pPr>
-    </w:p>
-    <w:p>
-      <w:pPr>
-        <w:spacing w:after="0"/>
-        <w:rPr>
-          <w:rFonts w:ascii="Courier New" w:hAnsi="Courier New" w:cs="Courier New"/>
-          <w:sz w:val="20"/>
-          <w:szCs w:val="20"/>
-        </w:rPr>
-      </w:pPr>
-      <w:r>
-        <w:rPr>
-          <w:rFonts w:ascii="Courier New" w:hAnsi="Courier New" w:cs="Courier New"/>
-          <w:sz w:val="20"/>
-          <w:szCs w:val="20"/>
-        </w:rPr>
-        <w:t xml:space="preserve">int </w:t>
-      </w:r>
-      <w:proofErr w:type="gramStart"/>
-      <w:r>
-        <w:rPr>
-          <w:rFonts w:ascii="Courier New" w:hAnsi="Courier New" w:cs="Courier New"/>
-          <w:sz w:val="20"/>
-          <w:szCs w:val="20"/>
-        </w:rPr>
-        <w:t>foo(</w:t>
-      </w:r>
-      <w:proofErr w:type="gramEnd"/>
-      <w:r>
-        <w:rPr>
-          <w:rFonts w:ascii="Courier New" w:hAnsi="Courier New" w:cs="Courier New"/>
-          <w:sz w:val="20"/>
-          <w:szCs w:val="20"/>
-        </w:rPr>
-        <w:t>in</w:t>
+        <w:t>#include &lt;stdio.h&gt;</w:t>
+      </w:r>
+    </w:p>
+    <w:p>
+      <w:pPr>
+        <w:spacing w:after="0"/>
+        <w:rPr>
+          <w:rFonts w:ascii="Courier New" w:hAnsi="Courier New" w:cs="Courier New"/>
+          <w:sz w:val="20"/>
+          <w:szCs w:val="20"/>
+        </w:rPr>
+      </w:pPr>
+    </w:p>
+    <w:p>
+      <w:pPr>
+        <w:spacing w:after="0"/>
+        <w:rPr>
+          <w:rFonts w:ascii="Courier New" w:hAnsi="Courier New" w:cs="Courier New"/>
+          <w:sz w:val="20"/>
+          <w:szCs w:val="20"/>
+        </w:rPr>
+      </w:pPr>
+      <w:r>
+        <w:rPr>
+          <w:rFonts w:ascii="Courier New" w:hAnsi="Courier New" w:cs="Courier New"/>
+          <w:sz w:val="20"/>
+          <w:szCs w:val="20"/>
+        </w:rPr>
+        <w:t>int foo(in</w:t>
       </w:r>
       <w:r>
         <w:rPr>
@@ -1379,25 +1073,7 @@
           <w:sz w:val="20"/>
           <w:szCs w:val="20"/>
         </w:rPr>
-        <w:t xml:space="preserve">int </w:t>
-      </w:r>
-      <w:proofErr w:type="gramStart"/>
-      <w:r>
-        <w:rPr>
-          <w:rFonts w:ascii="Courier New" w:hAnsi="Courier New" w:cs="Courier New"/>
-          <w:sz w:val="20"/>
-          <w:szCs w:val="20"/>
-        </w:rPr>
-        <w:t>bar(</w:t>
-      </w:r>
-      <w:proofErr w:type="gramEnd"/>
-      <w:r>
-        <w:rPr>
-          <w:rFonts w:ascii="Courier New" w:hAnsi="Courier New" w:cs="Courier New"/>
-          <w:sz w:val="20"/>
-          <w:szCs w:val="20"/>
-        </w:rPr>
-        <w:t>int</w:t>
+        <w:t>int bar(int</w:t>
       </w:r>
       <w:r>
         <w:rPr>
@@ -1457,25 +1133,7 @@
           <w:sz w:val="20"/>
           <w:szCs w:val="20"/>
         </w:rPr>
-        <w:t xml:space="preserve">int </w:t>
-      </w:r>
-      <w:proofErr w:type="gramStart"/>
-      <w:r>
-        <w:rPr>
-          <w:rFonts w:ascii="Courier New" w:hAnsi="Courier New" w:cs="Courier New"/>
-          <w:sz w:val="20"/>
-          <w:szCs w:val="20"/>
-        </w:rPr>
-        <w:t>main(</w:t>
-      </w:r>
-      <w:proofErr w:type="gramEnd"/>
-      <w:r>
-        <w:rPr>
-          <w:rFonts w:ascii="Courier New" w:hAnsi="Courier New" w:cs="Courier New"/>
-          <w:sz w:val="20"/>
-          <w:szCs w:val="20"/>
-        </w:rPr>
-        <w:t>)</w:t>
+        <w:t>int main()</w:t>
       </w:r>
     </w:p>
     <w:p>
@@ -1547,71 +1205,25 @@
           <w:sz w:val="20"/>
           <w:szCs w:val="20"/>
         </w:rPr>
-        <w:t xml:space="preserve">    int c = </w:t>
-      </w:r>
-      <w:proofErr w:type="gramStart"/>
-      <w:r>
-        <w:rPr>
-          <w:rFonts w:ascii="Courier New" w:hAnsi="Courier New" w:cs="Courier New"/>
-          <w:sz w:val="20"/>
-          <w:szCs w:val="20"/>
-        </w:rPr>
-        <w:t>foo(</w:t>
-      </w:r>
-      <w:proofErr w:type="gramEnd"/>
-      <w:r>
-        <w:rPr>
-          <w:rFonts w:ascii="Courier New" w:hAnsi="Courier New" w:cs="Courier New"/>
-          <w:sz w:val="20"/>
-          <w:szCs w:val="20"/>
-        </w:rPr>
-        <w:t>b, a);</w:t>
-      </w:r>
-    </w:p>
-    <w:p>
-      <w:pPr>
-        <w:spacing w:after="0"/>
-        <w:rPr>
-          <w:rFonts w:ascii="Courier New" w:hAnsi="Courier New" w:cs="Courier New"/>
-          <w:sz w:val="20"/>
-          <w:szCs w:val="20"/>
-        </w:rPr>
-      </w:pPr>
-      <w:r>
-        <w:rPr>
-          <w:rFonts w:ascii="Courier New" w:hAnsi="Courier New" w:cs="Courier New"/>
-          <w:sz w:val="20"/>
-          <w:szCs w:val="20"/>
-        </w:rPr>
-        <w:t xml:space="preserve">    </w:t>
-      </w:r>
-      <w:proofErr w:type="spellStart"/>
-      <w:proofErr w:type="gramStart"/>
-      <w:r>
-        <w:rPr>
-          <w:rFonts w:ascii="Courier New" w:hAnsi="Courier New" w:cs="Courier New"/>
-          <w:sz w:val="20"/>
-          <w:szCs w:val="20"/>
-        </w:rPr>
-        <w:t>printf</w:t>
-      </w:r>
-      <w:proofErr w:type="spellEnd"/>
-      <w:r>
-        <w:rPr>
-          <w:rFonts w:ascii="Courier New" w:hAnsi="Courier New" w:cs="Courier New"/>
-          <w:sz w:val="20"/>
-          <w:szCs w:val="20"/>
-        </w:rPr>
-        <w:t>(</w:t>
-      </w:r>
-      <w:proofErr w:type="gramEnd"/>
-      <w:r>
-        <w:rPr>
-          <w:rFonts w:ascii="Courier New" w:hAnsi="Courier New" w:cs="Courier New"/>
-          <w:sz w:val="20"/>
-          <w:szCs w:val="20"/>
-        </w:rPr>
-        <w:t>"c = %d\n", c);</w:t>
+        <w:t xml:space="preserve">    int c = foo(b, a);</w:t>
+      </w:r>
+    </w:p>
+    <w:p>
+      <w:pPr>
+        <w:spacing w:after="0"/>
+        <w:rPr>
+          <w:rFonts w:ascii="Courier New" w:hAnsi="Courier New" w:cs="Courier New"/>
+          <w:sz w:val="20"/>
+          <w:szCs w:val="20"/>
+        </w:rPr>
+      </w:pPr>
+      <w:r>
+        <w:rPr>
+          <w:rFonts w:ascii="Courier New" w:hAnsi="Courier New" w:cs="Courier New"/>
+          <w:sz w:val="20"/>
+          <w:szCs w:val="20"/>
+        </w:rPr>
+        <w:t xml:space="preserve">    printf("c = %d\n", c);</w:t>
       </w:r>
     </w:p>
     <w:p>
@@ -1675,25 +1287,7 @@
           <w:sz w:val="20"/>
           <w:szCs w:val="20"/>
         </w:rPr>
-        <w:t xml:space="preserve">int </w:t>
-      </w:r>
-      <w:proofErr w:type="gramStart"/>
-      <w:r>
-        <w:rPr>
-          <w:rFonts w:ascii="Courier New" w:hAnsi="Courier New" w:cs="Courier New"/>
-          <w:sz w:val="20"/>
-          <w:szCs w:val="20"/>
-        </w:rPr>
-        <w:t>foo(</w:t>
-      </w:r>
-      <w:proofErr w:type="gramEnd"/>
-      <w:r>
-        <w:rPr>
-          <w:rFonts w:ascii="Courier New" w:hAnsi="Courier New" w:cs="Courier New"/>
-          <w:sz w:val="20"/>
-          <w:szCs w:val="20"/>
-        </w:rPr>
-        <w:t>int a, int b)</w:t>
+        <w:t>int foo(int a, int b)</w:t>
       </w:r>
     </w:p>
     <w:p>
@@ -1801,25 +1395,15 @@
           <w:sz w:val="20"/>
           <w:szCs w:val="20"/>
         </w:rPr>
-        <w:t xml:space="preserve">    return a * </w:t>
-      </w:r>
-      <w:proofErr w:type="gramStart"/>
-      <w:r>
-        <w:rPr>
-          <w:rFonts w:ascii="Courier New" w:hAnsi="Courier New" w:cs="Courier New"/>
-          <w:sz w:val="20"/>
-          <w:szCs w:val="20"/>
-        </w:rPr>
-        <w:t>bar(</w:t>
-      </w:r>
-      <w:proofErr w:type="gramEnd"/>
-      <w:r>
-        <w:rPr>
-          <w:rFonts w:ascii="Courier New" w:hAnsi="Courier New" w:cs="Courier New"/>
-          <w:sz w:val="20"/>
-          <w:szCs w:val="20"/>
-        </w:rPr>
-        <w:t>a, b-2);</w:t>
+        <w:t xml:space="preserve">    return a * bar(a, b-2);</w:t>
+      </w:r>
+      <w:r>
+        <w:rPr>
+          <w:rFonts w:ascii="Courier New" w:hAnsi="Courier New" w:cs="Courier New"/>
+          <w:sz w:val="20"/>
+          <w:szCs w:val="20"/>
+        </w:rPr>
+        <w:t xml:space="preserve"> 5*</w:t>
       </w:r>
     </w:p>
     <w:p>
@@ -1865,25 +1449,7 @@
           <w:sz w:val="20"/>
           <w:szCs w:val="20"/>
         </w:rPr>
-        <w:t xml:space="preserve">int </w:t>
-      </w:r>
-      <w:proofErr w:type="gramStart"/>
-      <w:r>
-        <w:rPr>
-          <w:rFonts w:ascii="Courier New" w:hAnsi="Courier New" w:cs="Courier New"/>
-          <w:sz w:val="20"/>
-          <w:szCs w:val="20"/>
-        </w:rPr>
-        <w:t>bar(</w:t>
-      </w:r>
-      <w:proofErr w:type="gramEnd"/>
-      <w:r>
-        <w:rPr>
-          <w:rFonts w:ascii="Courier New" w:hAnsi="Courier New" w:cs="Courier New"/>
-          <w:sz w:val="20"/>
-          <w:szCs w:val="20"/>
-        </w:rPr>
-        <w:t>int c, int d)</w:t>
+        <w:t>int bar(int c, int d)</w:t>
       </w:r>
     </w:p>
     <w:p>
@@ -1991,25 +1557,7 @@
           <w:sz w:val="20"/>
           <w:szCs w:val="20"/>
         </w:rPr>
-        <w:t xml:space="preserve">    return d + </w:t>
-      </w:r>
-      <w:proofErr w:type="gramStart"/>
-      <w:r>
-        <w:rPr>
-          <w:rFonts w:ascii="Courier New" w:hAnsi="Courier New" w:cs="Courier New"/>
-          <w:sz w:val="20"/>
-          <w:szCs w:val="20"/>
-        </w:rPr>
-        <w:t>foo(</w:t>
-      </w:r>
-      <w:proofErr w:type="gramEnd"/>
-      <w:r>
-        <w:rPr>
-          <w:rFonts w:ascii="Courier New" w:hAnsi="Courier New" w:cs="Courier New"/>
-          <w:sz w:val="20"/>
-          <w:szCs w:val="20"/>
-        </w:rPr>
-        <w:t>d, c);</w:t>
+        <w:t xml:space="preserve">    return d + foo(d, c);</w:t>
       </w:r>
     </w:p>
     <w:p>
@@ -2046,22 +1594,12 @@
         <w:placeholder>
           <w:docPart w:val="72FA5E235DA145158D69FBCBD3CF06F8"/>
         </w:placeholder>
-        <w:showingPlcHdr/>
         <w:text w:multiLine="1"/>
       </w:sdtPr>
       <w:sdtContent>
         <w:p>
           <w:r>
-            <w:rPr>
-              <w:rStyle w:val="PlaceholderText"/>
-            </w:rPr>
-            <w:t>Enter your answer here</w:t>
-          </w:r>
-          <w:r>
-            <w:rPr>
-              <w:rStyle w:val="PlaceholderText"/>
-            </w:rPr>
-            <w:t>.</w:t>
+            <w:t xml:space="preserve"> c = 10</w:t>
           </w:r>
         </w:p>
       </w:sdtContent>
@@ -2135,14 +1673,12 @@
       <w:r>
         <w:t xml:space="preserve">A function called </w:t>
       </w:r>
-      <w:proofErr w:type="spellStart"/>
       <w:r>
         <w:rPr>
           <w:rFonts w:ascii="Courier New" w:hAnsi="Courier New" w:cs="Courier New"/>
         </w:rPr>
         <w:t>repeatLetters</w:t>
       </w:r>
-      <w:proofErr w:type="spellEnd"/>
       <w:r>
         <w:t xml:space="preserve"> that satisfies the following specs:</w:t>
       </w:r>
@@ -2155,14 +1691,12 @@
           <w:numId w:val="7"/>
         </w:numPr>
       </w:pPr>
-      <w:proofErr w:type="spellStart"/>
       <w:r>
         <w:rPr>
           <w:rFonts w:ascii="Courier New" w:hAnsi="Courier New" w:cs="Courier New"/>
         </w:rPr>
         <w:t>repeatLetters</w:t>
       </w:r>
-      <w:proofErr w:type="spellEnd"/>
       <w:r>
         <w:t xml:space="preserve"> takes two arguments, called </w:t>
       </w:r>
@@ -2232,14 +1766,12 @@
       <w:r>
         <w:t xml:space="preserve"> </w:t>
       </w:r>
-      <w:proofErr w:type="spellStart"/>
       <w:r>
         <w:rPr>
           <w:rFonts w:ascii="Courier New" w:hAnsi="Courier New" w:cs="Courier New"/>
         </w:rPr>
         <w:t>getTimes</w:t>
       </w:r>
-      <w:proofErr w:type="spellEnd"/>
       <w:r>
         <w:t xml:space="preserve"> that satisfies the following </w:t>
       </w:r>
@@ -2416,7 +1948,6 @@
           <w:szCs w:val="20"/>
         </w:rPr>
       </w:pPr>
-      <w:proofErr w:type="spellStart"/>
       <w:r>
         <w:rPr>
           <w:rFonts w:ascii="Courier New" w:eastAsia="Times New Roman" w:hAnsi="Courier New" w:cs="Courier New"/>
@@ -2425,7 +1956,6 @@
         </w:rPr>
         <w:t>hhheeellllllooo</w:t>
       </w:r>
-      <w:proofErr w:type="spellEnd"/>
     </w:p>
     <w:p>
       <w:pPr>
@@ -2554,36 +2084,14 @@
           <w:szCs w:val="20"/>
         </w:rPr>
       </w:pPr>
-      <w:proofErr w:type="spellStart"/>
-      <w:proofErr w:type="gramStart"/>
       <w:r>
         <w:rPr>
           <w:rFonts w:ascii="Courier New" w:eastAsia="Times New Roman" w:hAnsi="Courier New" w:cs="Courier New"/>
           <w:sz w:val="20"/>
           <w:szCs w:val="20"/>
         </w:rPr>
-        <w:t>ggoooodd</w:t>
-      </w:r>
-      <w:proofErr w:type="spellEnd"/>
-      <w:r>
-        <w:rPr>
-          <w:rFonts w:ascii="Courier New" w:eastAsia="Times New Roman" w:hAnsi="Courier New" w:cs="Courier New"/>
-          <w:sz w:val="20"/>
-          <w:szCs w:val="20"/>
-        </w:rPr>
-        <w:t xml:space="preserve">  </w:t>
-      </w:r>
-      <w:proofErr w:type="spellStart"/>
-      <w:r>
-        <w:rPr>
-          <w:rFonts w:ascii="Courier New" w:eastAsia="Times New Roman" w:hAnsi="Courier New" w:cs="Courier New"/>
-          <w:sz w:val="20"/>
-          <w:szCs w:val="20"/>
-        </w:rPr>
-        <w:t>mmoorrnniinngg</w:t>
-      </w:r>
-      <w:proofErr w:type="spellEnd"/>
-      <w:proofErr w:type="gramEnd"/>
+        <w:t>ggoooodd  mmoorrnniinngg</w:t>
+      </w:r>
     </w:p>
     <w:p>
       <w:pPr>
@@ -2712,34 +2220,14 @@
           <w:szCs w:val="20"/>
         </w:rPr>
       </w:pPr>
-      <w:proofErr w:type="spellStart"/>
       <w:r>
         <w:rPr>
           <w:rFonts w:ascii="Courier New" w:eastAsia="Times New Roman" w:hAnsi="Courier New" w:cs="Courier New"/>
           <w:sz w:val="20"/>
           <w:szCs w:val="20"/>
         </w:rPr>
-        <w:t>aaaaaaa</w:t>
-      </w:r>
-      <w:proofErr w:type="spellEnd"/>
-      <w:r>
-        <w:rPr>
-          <w:rFonts w:ascii="Courier New" w:eastAsia="Times New Roman" w:hAnsi="Courier New" w:cs="Courier New"/>
-          <w:sz w:val="20"/>
-          <w:szCs w:val="20"/>
-        </w:rPr>
-        <w:t xml:space="preserve">       </w:t>
-      </w:r>
-      <w:proofErr w:type="spellStart"/>
-      <w:r>
-        <w:rPr>
-          <w:rFonts w:ascii="Courier New" w:eastAsia="Times New Roman" w:hAnsi="Courier New" w:cs="Courier New"/>
-          <w:sz w:val="20"/>
-          <w:szCs w:val="20"/>
-        </w:rPr>
-        <w:t>bbbbbbb</w:t>
-      </w:r>
-      <w:proofErr w:type="spellEnd"/>
+        <w:t>aaaaaaa       bbbbbbb</w:t>
+      </w:r>
     </w:p>
     <w:p>
       <w:pPr>
@@ -3072,52 +2560,40 @@
           <w:sz w:val="26"/>
           <w:szCs w:val="26"/>
         </w:rPr>
+        <w:t xml:space="preserve"> –  pts</w:t>
+      </w:r>
+    </w:p>
+    <w:p>
+      <w:r>
+        <w:t>I have provided a file called problem5.c</w:t>
+      </w:r>
+      <w:r>
+        <w:t xml:space="preserve"> that contains an incomplete program.</w:t>
+      </w:r>
+      <w:r>
+        <w:t xml:space="preserve"> The goal of the program is to </w:t>
+      </w:r>
+      <w:r>
+        <w:t>ask the user for a radius</w:t>
+      </w:r>
+      <w:r>
+        <w:t xml:space="preserve"> and calculate the volume of a sphere with that radius. Complete the program, without changing main, by writing the following </w:t>
+      </w:r>
+      <w:r>
+        <w:t>three</w:t>
+      </w:r>
+      <w:r>
         <w:t xml:space="preserve"> </w:t>
       </w:r>
-      <w:proofErr w:type="gramStart"/>
-      <w:r>
-        <w:rPr>
-          <w:b/>
-          <w:sz w:val="26"/>
-          <w:szCs w:val="26"/>
-        </w:rPr>
-        <w:t>–  pts</w:t>
-      </w:r>
-      <w:proofErr w:type="gramEnd"/>
-    </w:p>
-    <w:p>
-      <w:r>
-        <w:t>I have provided a file called problem5.c</w:t>
-      </w:r>
-      <w:r>
-        <w:t xml:space="preserve"> that contains an incomplete program.</w:t>
-      </w:r>
-      <w:r>
-        <w:t xml:space="preserve"> The goal of the program is to </w:t>
-      </w:r>
-      <w:r>
-        <w:t>ask the user for a radius</w:t>
-      </w:r>
-      <w:r>
-        <w:t xml:space="preserve"> and calculate the volume of a sphere with that radius. Complete the program, without changing main, by writing the following </w:t>
-      </w:r>
-      <w:r>
-        <w:t>three</w:t>
+      <w:r>
+        <w:t>functions</w:t>
       </w:r>
       <w:r>
         <w:t xml:space="preserve"> </w:t>
       </w:r>
-      <w:proofErr w:type="gramStart"/>
-      <w:r>
-        <w:t>functions</w:t>
-      </w:r>
-      <w:r>
-        <w:t xml:space="preserve"> </w:t>
-      </w:r>
       <w:r>
         <w:t>:</w:t>
       </w:r>
-      <w:proofErr w:type="gramEnd"/>
     </w:p>
     <w:p>
       <w:pPr>
@@ -3130,7 +2606,6 @@
       <w:r>
         <w:t xml:space="preserve">a function called </w:t>
       </w:r>
-      <w:proofErr w:type="spellStart"/>
       <w:r>
         <w:rPr>
           <w:rFonts w:ascii="Courier New" w:hAnsi="Courier New" w:cs="Courier New"/>
@@ -3143,7 +2618,6 @@
         </w:rPr>
         <w:t>Radius</w:t>
       </w:r>
-      <w:proofErr w:type="spellEnd"/>
       <w:r>
         <w:t xml:space="preserve"> that satisfies the following specs:</w:t>
       </w:r>
@@ -3228,14 +2702,12 @@
       <w:r>
         <w:t xml:space="preserve">a function called </w:t>
       </w:r>
-      <w:proofErr w:type="spellStart"/>
       <w:r>
         <w:rPr>
           <w:rFonts w:ascii="Courier New" w:hAnsi="Courier New" w:cs="Courier New"/>
         </w:rPr>
         <w:t>cubeFloat</w:t>
       </w:r>
-      <w:proofErr w:type="spellEnd"/>
       <w:r>
         <w:t xml:space="preserve"> that satisfies the following specs:</w:t>
       </w:r>
@@ -3279,15 +2751,7 @@
         <w:t xml:space="preserve">To avoid </w:t>
       </w:r>
       <w:r>
-        <w:t xml:space="preserve">using the </w:t>
-      </w:r>
-      <w:proofErr w:type="spellStart"/>
-      <w:r>
-        <w:t>math.h</w:t>
-      </w:r>
-      <w:proofErr w:type="spellEnd"/>
-      <w:r>
-        <w:t xml:space="preserve"> library and having to manually link the library, the function should simply return</w:t>
+        <w:t>using the math.h library and having to manually link the library, the function should simply return</w:t>
       </w:r>
       <w:r>
         <w:t xml:space="preserve"> </w:t>
@@ -3313,14 +2777,12 @@
       <w:r>
         <w:t xml:space="preserve">a function called </w:t>
       </w:r>
-      <w:proofErr w:type="spellStart"/>
       <w:r>
         <w:rPr>
           <w:rFonts w:ascii="Courier New" w:hAnsi="Courier New" w:cs="Courier New"/>
         </w:rPr>
         <w:t>sphereVolume</w:t>
       </w:r>
-      <w:proofErr w:type="spellEnd"/>
       <w:r>
         <w:t xml:space="preserve"> that</w:t>
       </w:r>
@@ -3351,14 +2813,12 @@
       <w:r>
         <w:t xml:space="preserve">Applies the formula for calculating the volume of a sphere found below, using your </w:t>
       </w:r>
-      <w:proofErr w:type="spellStart"/>
       <w:r>
         <w:rPr>
           <w:rFonts w:ascii="Courier New" w:hAnsi="Courier New" w:cs="Courier New"/>
         </w:rPr>
         <w:t>cubeFloat</w:t>
       </w:r>
-      <w:proofErr w:type="spellEnd"/>
       <w:r>
         <w:t xml:space="preserve"> function to cube the radius.</w:t>
       </w:r>
@@ -3729,14 +3189,12 @@
       <w:r>
         <w:t xml:space="preserve">Function </w:t>
       </w:r>
-      <w:proofErr w:type="spellStart"/>
       <w:r>
         <w:rPr>
           <w:rFonts w:ascii="Courier New" w:hAnsi="Courier New" w:cs="Courier New"/>
         </w:rPr>
         <w:t>countOccurences</w:t>
       </w:r>
-      <w:proofErr w:type="spellEnd"/>
       <w:r>
         <w:t xml:space="preserve"> takes two arguments, as string</w:t>
       </w:r>
@@ -3755,14 +3213,12 @@
       <w:r>
         <w:t xml:space="preserve">Function </w:t>
       </w:r>
-      <w:proofErr w:type="spellStart"/>
       <w:r>
         <w:rPr>
           <w:rFonts w:ascii="Courier New" w:hAnsi="Courier New" w:cs="Courier New"/>
         </w:rPr>
         <w:t>mostFrequentCharacter</w:t>
       </w:r>
-      <w:proofErr w:type="spellEnd"/>
       <w:r>
         <w:t xml:space="preserve"> takes a string as an argument. It returns the character that occurs most often in the string</w:t>
       </w:r>
@@ -3775,14 +3231,12 @@
       <w:r>
         <w:t xml:space="preserve"> This function should make use of your </w:t>
       </w:r>
-      <w:proofErr w:type="spellStart"/>
       <w:r>
         <w:rPr>
           <w:rFonts w:ascii="Courier New" w:hAnsi="Courier New" w:cs="Courier New"/>
         </w:rPr>
         <w:t>countOccurrences</w:t>
       </w:r>
-      <w:proofErr w:type="spellEnd"/>
       <w:r>
         <w:t xml:space="preserve"> function.</w:t>
       </w:r>
@@ -3841,14 +3295,12 @@
       <w:r>
         <w:t xml:space="preserve">initialize a variable </w:t>
       </w:r>
-      <w:proofErr w:type="spellStart"/>
       <w:r>
         <w:rPr>
           <w:rFonts w:ascii="Courier New" w:hAnsi="Courier New" w:cs="Courier New"/>
         </w:rPr>
         <w:t>max_char</w:t>
       </w:r>
-      <w:proofErr w:type="spellEnd"/>
       <w:r>
         <w:t xml:space="preserve"> to store the </w:t>
       </w:r>
@@ -3870,50 +3322,42 @@
       <w:r>
         <w:t xml:space="preserve"> Also initialize a variable </w:t>
       </w:r>
-      <w:proofErr w:type="spellStart"/>
       <w:r>
         <w:rPr>
           <w:rFonts w:ascii="Courier New" w:hAnsi="Courier New" w:cs="Courier New"/>
         </w:rPr>
         <w:t>max_counter</w:t>
       </w:r>
-      <w:proofErr w:type="spellEnd"/>
       <w:r>
         <w:t xml:space="preserve"> to keep track of the maximum number of times a character occurs.</w:t>
       </w:r>
       <w:r>
         <w:t xml:space="preserve"> For each letter in the string, count how many times it occurs. If it occurs more times than </w:t>
       </w:r>
-      <w:proofErr w:type="spellStart"/>
       <w:r>
         <w:rPr>
           <w:rFonts w:ascii="Courier New" w:hAnsi="Courier New" w:cs="Courier New"/>
         </w:rPr>
         <w:t>max_counter</w:t>
       </w:r>
-      <w:proofErr w:type="spellEnd"/>
       <w:r>
         <w:t xml:space="preserve">, then update both </w:t>
       </w:r>
-      <w:proofErr w:type="spellStart"/>
       <w:r>
         <w:rPr>
           <w:rFonts w:ascii="Courier New" w:hAnsi="Courier New" w:cs="Courier New"/>
         </w:rPr>
         <w:t>max_counter</w:t>
       </w:r>
-      <w:proofErr w:type="spellEnd"/>
       <w:r>
         <w:t xml:space="preserve"> and </w:t>
       </w:r>
-      <w:proofErr w:type="spellStart"/>
       <w:r>
         <w:rPr>
           <w:rFonts w:ascii="Courier New" w:hAnsi="Courier New" w:cs="Courier New"/>
         </w:rPr>
         <w:t>max_char</w:t>
       </w:r>
-      <w:proofErr w:type="spellEnd"/>
       <w:r>
         <w:t xml:space="preserve"> to </w:t>
       </w:r>
@@ -6077,8 +5521,8 @@
     <w:rsidRoot w:val="00561A30"/>
     <w:rsid w:val="00275B21"/>
     <w:rsid w:val="003E2503"/>
+    <w:rsid w:val="0045130F"/>
     <w:rsid w:val="00561A30"/>
-    <w:rsid w:val="0059375A"/>
     <w:rsid w:val="00673C9D"/>
     <w:rsid w:val="00E8444F"/>
     <w:rsid w:val="00F24BFA"/>

</xml_diff>

<commit_message>
changed homepage to index
</commit_message>
<xml_diff>
--- a/homework6_tien/homework6.docx
+++ b/homework6_tien/homework6.docx
@@ -99,71 +99,35 @@
           <w:sz w:val="20"/>
           <w:szCs w:val="20"/>
         </w:rPr>
-        <w:t>#include &lt;</w:t>
-      </w:r>
-      <w:proofErr w:type="spellStart"/>
-      <w:r>
-        <w:rPr>
-          <w:rFonts w:ascii="Courier New" w:hAnsi="Courier New" w:cs="Courier New"/>
-          <w:sz w:val="20"/>
-          <w:szCs w:val="20"/>
-        </w:rPr>
-        <w:t>stdio.h</w:t>
-      </w:r>
-      <w:proofErr w:type="spellEnd"/>
-      <w:r>
-        <w:rPr>
-          <w:rFonts w:ascii="Courier New" w:hAnsi="Courier New" w:cs="Courier New"/>
-          <w:sz w:val="20"/>
-          <w:szCs w:val="20"/>
-        </w:rPr>
-        <w:t>&gt;</w:t>
-      </w:r>
-    </w:p>
-    <w:p>
-      <w:pPr>
-        <w:spacing w:after="0"/>
-        <w:rPr>
-          <w:rFonts w:ascii="Courier New" w:hAnsi="Courier New" w:cs="Courier New"/>
-          <w:sz w:val="20"/>
-          <w:szCs w:val="20"/>
-        </w:rPr>
-      </w:pPr>
-    </w:p>
-    <w:p>
-      <w:pPr>
-        <w:spacing w:after="0"/>
-        <w:rPr>
-          <w:rFonts w:ascii="Courier New" w:hAnsi="Courier New" w:cs="Courier New"/>
-          <w:sz w:val="20"/>
-          <w:szCs w:val="20"/>
-        </w:rPr>
-      </w:pPr>
-      <w:r>
-        <w:rPr>
-          <w:rFonts w:ascii="Courier New" w:hAnsi="Courier New" w:cs="Courier New"/>
-          <w:sz w:val="20"/>
-          <w:szCs w:val="20"/>
-        </w:rPr>
-        <w:t xml:space="preserve">int </w:t>
-      </w:r>
-      <w:proofErr w:type="gramStart"/>
-      <w:r>
-        <w:rPr>
-          <w:rFonts w:ascii="Courier New" w:hAnsi="Courier New" w:cs="Courier New"/>
-          <w:sz w:val="20"/>
-          <w:szCs w:val="20"/>
-        </w:rPr>
-        <w:t>foo(</w:t>
-      </w:r>
-      <w:proofErr w:type="gramEnd"/>
-      <w:r>
-        <w:rPr>
-          <w:rFonts w:ascii="Courier New" w:hAnsi="Courier New" w:cs="Courier New"/>
-          <w:sz w:val="20"/>
-          <w:szCs w:val="20"/>
-        </w:rPr>
-        <w:t>int a)</w:t>
+        <w:t>#include &lt;stdio.h&gt;</w:t>
+      </w:r>
+    </w:p>
+    <w:p>
+      <w:pPr>
+        <w:spacing w:after="0"/>
+        <w:rPr>
+          <w:rFonts w:ascii="Courier New" w:hAnsi="Courier New" w:cs="Courier New"/>
+          <w:sz w:val="20"/>
+          <w:szCs w:val="20"/>
+        </w:rPr>
+      </w:pPr>
+    </w:p>
+    <w:p>
+      <w:pPr>
+        <w:spacing w:after="0"/>
+        <w:rPr>
+          <w:rFonts w:ascii="Courier New" w:hAnsi="Courier New" w:cs="Courier New"/>
+          <w:sz w:val="20"/>
+          <w:szCs w:val="20"/>
+        </w:rPr>
+      </w:pPr>
+      <w:r>
+        <w:rPr>
+          <w:rFonts w:ascii="Courier New" w:hAnsi="Courier New" w:cs="Courier New"/>
+          <w:sz w:val="20"/>
+          <w:szCs w:val="20"/>
+        </w:rPr>
+        <w:t>int foo(int a)</w:t>
       </w:r>
     </w:p>
     <w:p>
@@ -199,46 +163,26 @@
           <w:sz w:val="20"/>
           <w:szCs w:val="20"/>
         </w:rPr>
-        <w:t xml:space="preserve">    a = a + </w:t>
-      </w:r>
-      <w:proofErr w:type="gramStart"/>
-      <w:r>
-        <w:rPr>
-          <w:rFonts w:ascii="Courier New" w:hAnsi="Courier New" w:cs="Courier New"/>
-          <w:sz w:val="20"/>
-          <w:szCs w:val="20"/>
-        </w:rPr>
-        <w:t>1;</w:t>
-      </w:r>
-      <w:proofErr w:type="gramEnd"/>
-    </w:p>
-    <w:p>
-      <w:pPr>
-        <w:spacing w:after="0"/>
-        <w:rPr>
-          <w:rFonts w:ascii="Courier New" w:hAnsi="Courier New" w:cs="Courier New"/>
-          <w:sz w:val="20"/>
-          <w:szCs w:val="20"/>
-        </w:rPr>
-      </w:pPr>
-      <w:r>
-        <w:rPr>
-          <w:rFonts w:ascii="Courier New" w:hAnsi="Courier New" w:cs="Courier New"/>
-          <w:sz w:val="20"/>
-          <w:szCs w:val="20"/>
-        </w:rPr>
-        <w:t xml:space="preserve">    return </w:t>
-      </w:r>
-      <w:proofErr w:type="gramStart"/>
-      <w:r>
-        <w:rPr>
-          <w:rFonts w:ascii="Courier New" w:hAnsi="Courier New" w:cs="Courier New"/>
-          <w:sz w:val="20"/>
-          <w:szCs w:val="20"/>
-        </w:rPr>
-        <w:t>a;</w:t>
-      </w:r>
-      <w:proofErr w:type="gramEnd"/>
+        <w:t xml:space="preserve">    a = a + 1;</w:t>
+      </w:r>
+    </w:p>
+    <w:p>
+      <w:pPr>
+        <w:spacing w:after="0"/>
+        <w:rPr>
+          <w:rFonts w:ascii="Courier New" w:hAnsi="Courier New" w:cs="Courier New"/>
+          <w:sz w:val="20"/>
+          <w:szCs w:val="20"/>
+        </w:rPr>
+      </w:pPr>
+      <w:r>
+        <w:rPr>
+          <w:rFonts w:ascii="Courier New" w:hAnsi="Courier New" w:cs="Courier New"/>
+          <w:sz w:val="20"/>
+          <w:szCs w:val="20"/>
+        </w:rPr>
+        <w:t xml:space="preserve">    return a;</w:t>
+      </w:r>
     </w:p>
     <w:p>
       <w:pPr>
@@ -283,25 +227,7 @@
           <w:sz w:val="20"/>
           <w:szCs w:val="20"/>
         </w:rPr>
-        <w:t xml:space="preserve">int </w:t>
-      </w:r>
-      <w:proofErr w:type="gramStart"/>
-      <w:r>
-        <w:rPr>
-          <w:rFonts w:ascii="Courier New" w:hAnsi="Courier New" w:cs="Courier New"/>
-          <w:sz w:val="20"/>
-          <w:szCs w:val="20"/>
-        </w:rPr>
-        <w:t>main(</w:t>
-      </w:r>
-      <w:proofErr w:type="gramEnd"/>
-      <w:r>
-        <w:rPr>
-          <w:rFonts w:ascii="Courier New" w:hAnsi="Courier New" w:cs="Courier New"/>
-          <w:sz w:val="20"/>
-          <w:szCs w:val="20"/>
-        </w:rPr>
-        <w:t>)</w:t>
+        <w:t>int main()</w:t>
       </w:r>
     </w:p>
     <w:p>
@@ -337,314 +263,152 @@
           <w:sz w:val="20"/>
           <w:szCs w:val="20"/>
         </w:rPr>
-        <w:t xml:space="preserve">    int a = </w:t>
-      </w:r>
-      <w:proofErr w:type="gramStart"/>
-      <w:r>
-        <w:rPr>
-          <w:rFonts w:ascii="Courier New" w:hAnsi="Courier New" w:cs="Courier New"/>
-          <w:sz w:val="20"/>
-          <w:szCs w:val="20"/>
-        </w:rPr>
-        <w:t>1;</w:t>
-      </w:r>
-      <w:proofErr w:type="gramEnd"/>
-    </w:p>
-    <w:p>
-      <w:pPr>
-        <w:spacing w:after="0"/>
-        <w:rPr>
-          <w:rFonts w:ascii="Courier New" w:hAnsi="Courier New" w:cs="Courier New"/>
-          <w:sz w:val="20"/>
-          <w:szCs w:val="20"/>
-        </w:rPr>
-      </w:pPr>
-      <w:r>
-        <w:rPr>
-          <w:rFonts w:ascii="Courier New" w:hAnsi="Courier New" w:cs="Courier New"/>
-          <w:sz w:val="20"/>
-          <w:szCs w:val="20"/>
-        </w:rPr>
-        <w:t xml:space="preserve">    int b = </w:t>
-      </w:r>
-      <w:proofErr w:type="gramStart"/>
-      <w:r>
-        <w:rPr>
-          <w:rFonts w:ascii="Courier New" w:hAnsi="Courier New" w:cs="Courier New"/>
-          <w:sz w:val="20"/>
-          <w:szCs w:val="20"/>
-        </w:rPr>
-        <w:t>5;</w:t>
-      </w:r>
-      <w:proofErr w:type="gramEnd"/>
-    </w:p>
-    <w:p>
-      <w:pPr>
-        <w:spacing w:after="0"/>
-        <w:rPr>
-          <w:rFonts w:ascii="Courier New" w:hAnsi="Courier New" w:cs="Courier New"/>
-          <w:sz w:val="20"/>
-          <w:szCs w:val="20"/>
-        </w:rPr>
-      </w:pPr>
-      <w:r>
-        <w:rPr>
-          <w:rFonts w:ascii="Courier New" w:hAnsi="Courier New" w:cs="Courier New"/>
-          <w:sz w:val="20"/>
-          <w:szCs w:val="20"/>
-        </w:rPr>
-        <w:t xml:space="preserve">    int c = foo(foo(b)</w:t>
-      </w:r>
-      <w:proofErr w:type="gramStart"/>
-      <w:r>
-        <w:rPr>
-          <w:rFonts w:ascii="Courier New" w:hAnsi="Courier New" w:cs="Courier New"/>
-          <w:sz w:val="20"/>
-          <w:szCs w:val="20"/>
-        </w:rPr>
-        <w:t>);</w:t>
-      </w:r>
-      <w:proofErr w:type="gramEnd"/>
-    </w:p>
-    <w:p>
-      <w:pPr>
-        <w:spacing w:after="0"/>
-        <w:rPr>
-          <w:rFonts w:ascii="Courier New" w:hAnsi="Courier New" w:cs="Courier New"/>
-          <w:sz w:val="20"/>
-          <w:szCs w:val="20"/>
-        </w:rPr>
-      </w:pPr>
-      <w:r>
-        <w:rPr>
-          <w:rFonts w:ascii="Courier New" w:hAnsi="Courier New" w:cs="Courier New"/>
-          <w:sz w:val="20"/>
-          <w:szCs w:val="20"/>
-        </w:rPr>
-        <w:t xml:space="preserve">    int d = foo(foo(foo(b))) + foo(foo(a)) + </w:t>
-      </w:r>
-      <w:proofErr w:type="gramStart"/>
-      <w:r>
-        <w:rPr>
-          <w:rFonts w:ascii="Courier New" w:hAnsi="Courier New" w:cs="Courier New"/>
-          <w:sz w:val="20"/>
-          <w:szCs w:val="20"/>
-        </w:rPr>
-        <w:t>10;</w:t>
-      </w:r>
-      <w:proofErr w:type="gramEnd"/>
-    </w:p>
-    <w:p>
-      <w:pPr>
-        <w:spacing w:after="0"/>
-        <w:rPr>
-          <w:rFonts w:ascii="Courier New" w:hAnsi="Courier New" w:cs="Courier New"/>
-          <w:sz w:val="20"/>
-          <w:szCs w:val="20"/>
-        </w:rPr>
-      </w:pPr>
-      <w:r>
-        <w:rPr>
-          <w:rFonts w:ascii="Courier New" w:hAnsi="Courier New" w:cs="Courier New"/>
-          <w:sz w:val="20"/>
-          <w:szCs w:val="20"/>
-        </w:rPr>
-        <w:t xml:space="preserve">    </w:t>
-      </w:r>
-      <w:proofErr w:type="spellStart"/>
-      <w:proofErr w:type="gramStart"/>
-      <w:r>
-        <w:rPr>
-          <w:rFonts w:ascii="Courier New" w:hAnsi="Courier New" w:cs="Courier New"/>
-          <w:sz w:val="20"/>
-          <w:szCs w:val="20"/>
-        </w:rPr>
-        <w:t>printf</w:t>
-      </w:r>
-      <w:proofErr w:type="spellEnd"/>
-      <w:r>
-        <w:rPr>
-          <w:rFonts w:ascii="Courier New" w:hAnsi="Courier New" w:cs="Courier New"/>
-          <w:sz w:val="20"/>
-          <w:szCs w:val="20"/>
-        </w:rPr>
-        <w:t>(</w:t>
-      </w:r>
-      <w:proofErr w:type="gramEnd"/>
-      <w:r>
-        <w:rPr>
-          <w:rFonts w:ascii="Courier New" w:hAnsi="Courier New" w:cs="Courier New"/>
-          <w:sz w:val="20"/>
-          <w:szCs w:val="20"/>
-        </w:rPr>
-        <w:t>"a = %d\n", a);</w:t>
-      </w:r>
-    </w:p>
-    <w:p>
-      <w:pPr>
-        <w:spacing w:after="0"/>
-        <w:rPr>
-          <w:rFonts w:ascii="Courier New" w:hAnsi="Courier New" w:cs="Courier New"/>
-          <w:sz w:val="20"/>
-          <w:szCs w:val="20"/>
-        </w:rPr>
-      </w:pPr>
-      <w:r>
-        <w:rPr>
-          <w:rFonts w:ascii="Courier New" w:hAnsi="Courier New" w:cs="Courier New"/>
-          <w:sz w:val="20"/>
-          <w:szCs w:val="20"/>
-        </w:rPr>
-        <w:t xml:space="preserve">    </w:t>
-      </w:r>
-      <w:proofErr w:type="spellStart"/>
-      <w:proofErr w:type="gramStart"/>
-      <w:r>
-        <w:rPr>
-          <w:rFonts w:ascii="Courier New" w:hAnsi="Courier New" w:cs="Courier New"/>
-          <w:sz w:val="20"/>
-          <w:szCs w:val="20"/>
-        </w:rPr>
-        <w:t>printf</w:t>
-      </w:r>
-      <w:proofErr w:type="spellEnd"/>
-      <w:r>
-        <w:rPr>
-          <w:rFonts w:ascii="Courier New" w:hAnsi="Courier New" w:cs="Courier New"/>
-          <w:sz w:val="20"/>
-          <w:szCs w:val="20"/>
-        </w:rPr>
-        <w:t>(</w:t>
-      </w:r>
-      <w:proofErr w:type="gramEnd"/>
-      <w:r>
-        <w:rPr>
-          <w:rFonts w:ascii="Courier New" w:hAnsi="Courier New" w:cs="Courier New"/>
-          <w:sz w:val="20"/>
-          <w:szCs w:val="20"/>
-        </w:rPr>
-        <w:t>"b = %d\n", b);</w:t>
-      </w:r>
-    </w:p>
-    <w:p>
-      <w:pPr>
-        <w:spacing w:after="0"/>
-        <w:rPr>
-          <w:rFonts w:ascii="Courier New" w:hAnsi="Courier New" w:cs="Courier New"/>
-          <w:sz w:val="20"/>
-          <w:szCs w:val="20"/>
-        </w:rPr>
-      </w:pPr>
-      <w:r>
-        <w:rPr>
-          <w:rFonts w:ascii="Courier New" w:hAnsi="Courier New" w:cs="Courier New"/>
-          <w:sz w:val="20"/>
-          <w:szCs w:val="20"/>
-        </w:rPr>
-        <w:t xml:space="preserve">    </w:t>
-      </w:r>
-      <w:proofErr w:type="spellStart"/>
-      <w:proofErr w:type="gramStart"/>
-      <w:r>
-        <w:rPr>
-          <w:rFonts w:ascii="Courier New" w:hAnsi="Courier New" w:cs="Courier New"/>
-          <w:sz w:val="20"/>
-          <w:szCs w:val="20"/>
-        </w:rPr>
-        <w:t>printf</w:t>
-      </w:r>
-      <w:proofErr w:type="spellEnd"/>
-      <w:r>
-        <w:rPr>
-          <w:rFonts w:ascii="Courier New" w:hAnsi="Courier New" w:cs="Courier New"/>
-          <w:sz w:val="20"/>
-          <w:szCs w:val="20"/>
-        </w:rPr>
-        <w:t>(</w:t>
-      </w:r>
-      <w:proofErr w:type="gramEnd"/>
-      <w:r>
-        <w:rPr>
-          <w:rFonts w:ascii="Courier New" w:hAnsi="Courier New" w:cs="Courier New"/>
-          <w:sz w:val="20"/>
-          <w:szCs w:val="20"/>
-        </w:rPr>
-        <w:t>"c = %d\n", c);</w:t>
-      </w:r>
-    </w:p>
-    <w:p>
-      <w:pPr>
-        <w:spacing w:after="0"/>
-        <w:rPr>
-          <w:rFonts w:ascii="Courier New" w:hAnsi="Courier New" w:cs="Courier New"/>
-          <w:sz w:val="20"/>
-          <w:szCs w:val="20"/>
-        </w:rPr>
-      </w:pPr>
-      <w:r>
-        <w:rPr>
-          <w:rFonts w:ascii="Courier New" w:hAnsi="Courier New" w:cs="Courier New"/>
-          <w:sz w:val="20"/>
-          <w:szCs w:val="20"/>
-        </w:rPr>
-        <w:t xml:space="preserve">    </w:t>
-      </w:r>
-      <w:proofErr w:type="spellStart"/>
-      <w:proofErr w:type="gramStart"/>
-      <w:r>
-        <w:rPr>
-          <w:rFonts w:ascii="Courier New" w:hAnsi="Courier New" w:cs="Courier New"/>
-          <w:sz w:val="20"/>
-          <w:szCs w:val="20"/>
-        </w:rPr>
-        <w:t>printf</w:t>
-      </w:r>
-      <w:proofErr w:type="spellEnd"/>
-      <w:r>
-        <w:rPr>
-          <w:rFonts w:ascii="Courier New" w:hAnsi="Courier New" w:cs="Courier New"/>
-          <w:sz w:val="20"/>
-          <w:szCs w:val="20"/>
-        </w:rPr>
-        <w:t>(</w:t>
-      </w:r>
-      <w:proofErr w:type="gramEnd"/>
-      <w:r>
-        <w:rPr>
-          <w:rFonts w:ascii="Courier New" w:hAnsi="Courier New" w:cs="Courier New"/>
-          <w:sz w:val="20"/>
-          <w:szCs w:val="20"/>
-        </w:rPr>
-        <w:t>"d = %d\n", d);</w:t>
-      </w:r>
-    </w:p>
-    <w:p>
-      <w:pPr>
-        <w:spacing w:after="0"/>
-        <w:rPr>
-          <w:rFonts w:ascii="Courier New" w:hAnsi="Courier New" w:cs="Courier New"/>
-          <w:sz w:val="20"/>
-          <w:szCs w:val="20"/>
-        </w:rPr>
-      </w:pPr>
-      <w:r>
-        <w:rPr>
-          <w:rFonts w:ascii="Courier New" w:hAnsi="Courier New" w:cs="Courier New"/>
-          <w:sz w:val="20"/>
-          <w:szCs w:val="20"/>
-        </w:rPr>
-        <w:t xml:space="preserve">    return </w:t>
-      </w:r>
-      <w:proofErr w:type="gramStart"/>
-      <w:r>
-        <w:rPr>
-          <w:rFonts w:ascii="Courier New" w:hAnsi="Courier New" w:cs="Courier New"/>
-          <w:sz w:val="20"/>
-          <w:szCs w:val="20"/>
-        </w:rPr>
-        <w:t>0;</w:t>
-      </w:r>
-      <w:proofErr w:type="gramEnd"/>
+        <w:t xml:space="preserve">    int a = 1;</w:t>
+      </w:r>
+    </w:p>
+    <w:p>
+      <w:pPr>
+        <w:spacing w:after="0"/>
+        <w:rPr>
+          <w:rFonts w:ascii="Courier New" w:hAnsi="Courier New" w:cs="Courier New"/>
+          <w:sz w:val="20"/>
+          <w:szCs w:val="20"/>
+        </w:rPr>
+      </w:pPr>
+      <w:r>
+        <w:rPr>
+          <w:rFonts w:ascii="Courier New" w:hAnsi="Courier New" w:cs="Courier New"/>
+          <w:sz w:val="20"/>
+          <w:szCs w:val="20"/>
+        </w:rPr>
+        <w:t xml:space="preserve">    int b = 5;</w:t>
+      </w:r>
+    </w:p>
+    <w:p>
+      <w:pPr>
+        <w:spacing w:after="0"/>
+        <w:rPr>
+          <w:rFonts w:ascii="Courier New" w:hAnsi="Courier New" w:cs="Courier New"/>
+          <w:sz w:val="20"/>
+          <w:szCs w:val="20"/>
+        </w:rPr>
+      </w:pPr>
+      <w:r>
+        <w:rPr>
+          <w:rFonts w:ascii="Courier New" w:hAnsi="Courier New" w:cs="Courier New"/>
+          <w:sz w:val="20"/>
+          <w:szCs w:val="20"/>
+        </w:rPr>
+        <w:t xml:space="preserve">    int c = foo(foo(b));</w:t>
+      </w:r>
+    </w:p>
+    <w:p>
+      <w:pPr>
+        <w:spacing w:after="0"/>
+        <w:rPr>
+          <w:rFonts w:ascii="Courier New" w:hAnsi="Courier New" w:cs="Courier New"/>
+          <w:sz w:val="20"/>
+          <w:szCs w:val="20"/>
+        </w:rPr>
+      </w:pPr>
+      <w:r>
+        <w:rPr>
+          <w:rFonts w:ascii="Courier New" w:hAnsi="Courier New" w:cs="Courier New"/>
+          <w:sz w:val="20"/>
+          <w:szCs w:val="20"/>
+        </w:rPr>
+        <w:t xml:space="preserve">    int d = foo(foo(foo(b))) + foo(foo(a)) + 10;</w:t>
+      </w:r>
+    </w:p>
+    <w:p>
+      <w:pPr>
+        <w:spacing w:after="0"/>
+        <w:rPr>
+          <w:rFonts w:ascii="Courier New" w:hAnsi="Courier New" w:cs="Courier New"/>
+          <w:sz w:val="20"/>
+          <w:szCs w:val="20"/>
+        </w:rPr>
+      </w:pPr>
+      <w:r>
+        <w:rPr>
+          <w:rFonts w:ascii="Courier New" w:hAnsi="Courier New" w:cs="Courier New"/>
+          <w:sz w:val="20"/>
+          <w:szCs w:val="20"/>
+        </w:rPr>
+        <w:t xml:space="preserve">    printf("a = %d\n", a);</w:t>
+      </w:r>
+    </w:p>
+    <w:p>
+      <w:pPr>
+        <w:spacing w:after="0"/>
+        <w:rPr>
+          <w:rFonts w:ascii="Courier New" w:hAnsi="Courier New" w:cs="Courier New"/>
+          <w:sz w:val="20"/>
+          <w:szCs w:val="20"/>
+        </w:rPr>
+      </w:pPr>
+      <w:r>
+        <w:rPr>
+          <w:rFonts w:ascii="Courier New" w:hAnsi="Courier New" w:cs="Courier New"/>
+          <w:sz w:val="20"/>
+          <w:szCs w:val="20"/>
+        </w:rPr>
+        <w:t xml:space="preserve">    printf("b = %d\n", b);</w:t>
+      </w:r>
+    </w:p>
+    <w:p>
+      <w:pPr>
+        <w:spacing w:after="0"/>
+        <w:rPr>
+          <w:rFonts w:ascii="Courier New" w:hAnsi="Courier New" w:cs="Courier New"/>
+          <w:sz w:val="20"/>
+          <w:szCs w:val="20"/>
+        </w:rPr>
+      </w:pPr>
+      <w:r>
+        <w:rPr>
+          <w:rFonts w:ascii="Courier New" w:hAnsi="Courier New" w:cs="Courier New"/>
+          <w:sz w:val="20"/>
+          <w:szCs w:val="20"/>
+        </w:rPr>
+        <w:t xml:space="preserve">    printf("c = %d\n", c);</w:t>
+      </w:r>
+    </w:p>
+    <w:p>
+      <w:pPr>
+        <w:spacing w:after="0"/>
+        <w:rPr>
+          <w:rFonts w:ascii="Courier New" w:hAnsi="Courier New" w:cs="Courier New"/>
+          <w:sz w:val="20"/>
+          <w:szCs w:val="20"/>
+        </w:rPr>
+      </w:pPr>
+      <w:r>
+        <w:rPr>
+          <w:rFonts w:ascii="Courier New" w:hAnsi="Courier New" w:cs="Courier New"/>
+          <w:sz w:val="20"/>
+          <w:szCs w:val="20"/>
+        </w:rPr>
+        <w:t xml:space="preserve">    printf("d = %d\n", d);</w:t>
+      </w:r>
+    </w:p>
+    <w:p>
+      <w:pPr>
+        <w:spacing w:after="0"/>
+        <w:rPr>
+          <w:rFonts w:ascii="Courier New" w:hAnsi="Courier New" w:cs="Courier New"/>
+          <w:sz w:val="20"/>
+          <w:szCs w:val="20"/>
+        </w:rPr>
+      </w:pPr>
+      <w:r>
+        <w:rPr>
+          <w:rFonts w:ascii="Courier New" w:hAnsi="Courier New" w:cs="Courier New"/>
+          <w:sz w:val="20"/>
+          <w:szCs w:val="20"/>
+        </w:rPr>
+        <w:t xml:space="preserve">    return 0;</w:t>
+      </w:r>
     </w:p>
     <w:p>
       <w:pPr>
@@ -763,71 +527,35 @@
           <w:sz w:val="20"/>
           <w:szCs w:val="20"/>
         </w:rPr>
-        <w:t>#include &lt;</w:t>
-      </w:r>
-      <w:proofErr w:type="spellStart"/>
-      <w:r>
-        <w:rPr>
-          <w:rFonts w:ascii="Courier New" w:hAnsi="Courier New" w:cs="Courier New"/>
-          <w:sz w:val="20"/>
-          <w:szCs w:val="20"/>
-        </w:rPr>
-        <w:t>stdio.h</w:t>
-      </w:r>
-      <w:proofErr w:type="spellEnd"/>
-      <w:r>
-        <w:rPr>
-          <w:rFonts w:ascii="Courier New" w:hAnsi="Courier New" w:cs="Courier New"/>
-          <w:sz w:val="20"/>
-          <w:szCs w:val="20"/>
-        </w:rPr>
-        <w:t>&gt;</w:t>
-      </w:r>
-    </w:p>
-    <w:p>
-      <w:pPr>
-        <w:spacing w:after="0"/>
-        <w:rPr>
-          <w:rFonts w:ascii="Courier New" w:hAnsi="Courier New" w:cs="Courier New"/>
-          <w:sz w:val="20"/>
-          <w:szCs w:val="20"/>
-        </w:rPr>
-      </w:pPr>
-    </w:p>
-    <w:p>
-      <w:pPr>
-        <w:spacing w:after="0"/>
-        <w:rPr>
-          <w:rFonts w:ascii="Courier New" w:hAnsi="Courier New" w:cs="Courier New"/>
-          <w:sz w:val="20"/>
-          <w:szCs w:val="20"/>
-        </w:rPr>
-      </w:pPr>
-      <w:r>
-        <w:rPr>
-          <w:rFonts w:ascii="Courier New" w:hAnsi="Courier New" w:cs="Courier New"/>
-          <w:sz w:val="20"/>
-          <w:szCs w:val="20"/>
-        </w:rPr>
-        <w:t xml:space="preserve">int </w:t>
-      </w:r>
-      <w:proofErr w:type="gramStart"/>
-      <w:r>
-        <w:rPr>
-          <w:rFonts w:ascii="Courier New" w:hAnsi="Courier New" w:cs="Courier New"/>
-          <w:sz w:val="20"/>
-          <w:szCs w:val="20"/>
-        </w:rPr>
-        <w:t>foo(</w:t>
-      </w:r>
-      <w:proofErr w:type="gramEnd"/>
-      <w:r>
-        <w:rPr>
-          <w:rFonts w:ascii="Courier New" w:hAnsi="Courier New" w:cs="Courier New"/>
-          <w:sz w:val="20"/>
-          <w:szCs w:val="20"/>
-        </w:rPr>
-        <w:t>int a, int b)</w:t>
+        <w:t>#include &lt;stdio.h&gt;</w:t>
+      </w:r>
+    </w:p>
+    <w:p>
+      <w:pPr>
+        <w:spacing w:after="0"/>
+        <w:rPr>
+          <w:rFonts w:ascii="Courier New" w:hAnsi="Courier New" w:cs="Courier New"/>
+          <w:sz w:val="20"/>
+          <w:szCs w:val="20"/>
+        </w:rPr>
+      </w:pPr>
+    </w:p>
+    <w:p>
+      <w:pPr>
+        <w:spacing w:after="0"/>
+        <w:rPr>
+          <w:rFonts w:ascii="Courier New" w:hAnsi="Courier New" w:cs="Courier New"/>
+          <w:sz w:val="20"/>
+          <w:szCs w:val="20"/>
+        </w:rPr>
+      </w:pPr>
+      <w:r>
+        <w:rPr>
+          <w:rFonts w:ascii="Courier New" w:hAnsi="Courier New" w:cs="Courier New"/>
+          <w:sz w:val="20"/>
+          <w:szCs w:val="20"/>
+        </w:rPr>
+        <w:t>int foo(int a, int b)</w:t>
       </w:r>
     </w:p>
     <w:p>
@@ -899,18 +627,8 @@
           <w:sz w:val="20"/>
           <w:szCs w:val="20"/>
         </w:rPr>
-        <w:t xml:space="preserve">        return </w:t>
-      </w:r>
-      <w:proofErr w:type="gramStart"/>
-      <w:r>
-        <w:rPr>
-          <w:rFonts w:ascii="Courier New" w:hAnsi="Courier New" w:cs="Courier New"/>
-          <w:sz w:val="20"/>
-          <w:szCs w:val="20"/>
-        </w:rPr>
-        <w:t>1;</w:t>
-      </w:r>
-      <w:proofErr w:type="gramEnd"/>
+        <w:t xml:space="preserve">        return 1;</w:t>
+      </w:r>
     </w:p>
     <w:p>
       <w:pPr>
@@ -945,25 +663,7 @@
           <w:sz w:val="20"/>
           <w:szCs w:val="20"/>
         </w:rPr>
-        <w:t xml:space="preserve">    return a * </w:t>
-      </w:r>
-      <w:proofErr w:type="gramStart"/>
-      <w:r>
-        <w:rPr>
-          <w:rFonts w:ascii="Courier New" w:hAnsi="Courier New" w:cs="Courier New"/>
-          <w:sz w:val="20"/>
-          <w:szCs w:val="20"/>
-        </w:rPr>
-        <w:t>foo(</w:t>
-      </w:r>
-      <w:proofErr w:type="gramEnd"/>
-      <w:r>
-        <w:rPr>
-          <w:rFonts w:ascii="Courier New" w:hAnsi="Courier New" w:cs="Courier New"/>
-          <w:sz w:val="20"/>
-          <w:szCs w:val="20"/>
-        </w:rPr>
-        <w:t>a, b-1);</w:t>
+        <w:t xml:space="preserve">    return a * foo(a, b-1);</w:t>
       </w:r>
     </w:p>
     <w:p>
@@ -1009,25 +709,7 @@
           <w:sz w:val="20"/>
           <w:szCs w:val="20"/>
         </w:rPr>
-        <w:t xml:space="preserve">int </w:t>
-      </w:r>
-      <w:proofErr w:type="gramStart"/>
-      <w:r>
-        <w:rPr>
-          <w:rFonts w:ascii="Courier New" w:hAnsi="Courier New" w:cs="Courier New"/>
-          <w:sz w:val="20"/>
-          <w:szCs w:val="20"/>
-        </w:rPr>
-        <w:t>main(</w:t>
-      </w:r>
-      <w:proofErr w:type="gramEnd"/>
-      <w:r>
-        <w:rPr>
-          <w:rFonts w:ascii="Courier New" w:hAnsi="Courier New" w:cs="Courier New"/>
-          <w:sz w:val="20"/>
-          <w:szCs w:val="20"/>
-        </w:rPr>
-        <w:t>)</w:t>
+        <w:t>int main()</w:t>
       </w:r>
     </w:p>
     <w:p>
@@ -1063,156 +745,80 @@
           <w:sz w:val="20"/>
           <w:szCs w:val="20"/>
         </w:rPr>
-        <w:t xml:space="preserve">    int a = </w:t>
-      </w:r>
-      <w:proofErr w:type="gramStart"/>
-      <w:r>
-        <w:rPr>
-          <w:rFonts w:ascii="Courier New" w:hAnsi="Courier New" w:cs="Courier New"/>
-          <w:sz w:val="20"/>
-          <w:szCs w:val="20"/>
-        </w:rPr>
-        <w:t>3;</w:t>
-      </w:r>
-      <w:proofErr w:type="gramEnd"/>
-    </w:p>
-    <w:p>
-      <w:pPr>
-        <w:spacing w:after="0"/>
-        <w:rPr>
-          <w:rFonts w:ascii="Courier New" w:hAnsi="Courier New" w:cs="Courier New"/>
-          <w:sz w:val="20"/>
-          <w:szCs w:val="20"/>
-        </w:rPr>
-      </w:pPr>
-      <w:r>
-        <w:rPr>
-          <w:rFonts w:ascii="Courier New" w:hAnsi="Courier New" w:cs="Courier New"/>
-          <w:sz w:val="20"/>
-          <w:szCs w:val="20"/>
-        </w:rPr>
-        <w:t xml:space="preserve">    int b = </w:t>
-      </w:r>
-      <w:proofErr w:type="gramStart"/>
-      <w:r>
-        <w:rPr>
-          <w:rFonts w:ascii="Courier New" w:hAnsi="Courier New" w:cs="Courier New"/>
-          <w:sz w:val="20"/>
-          <w:szCs w:val="20"/>
-        </w:rPr>
-        <w:t>5;</w:t>
-      </w:r>
-      <w:proofErr w:type="gramEnd"/>
-    </w:p>
-    <w:p>
-      <w:pPr>
-        <w:spacing w:after="0"/>
-        <w:rPr>
-          <w:rFonts w:ascii="Courier New" w:hAnsi="Courier New" w:cs="Courier New"/>
-          <w:sz w:val="20"/>
-          <w:szCs w:val="20"/>
-        </w:rPr>
-      </w:pPr>
-      <w:r>
-        <w:rPr>
-          <w:rFonts w:ascii="Courier New" w:hAnsi="Courier New" w:cs="Courier New"/>
-          <w:sz w:val="20"/>
-          <w:szCs w:val="20"/>
-        </w:rPr>
-        <w:t xml:space="preserve">    int c = </w:t>
-      </w:r>
-      <w:proofErr w:type="gramStart"/>
-      <w:r>
-        <w:rPr>
-          <w:rFonts w:ascii="Courier New" w:hAnsi="Courier New" w:cs="Courier New"/>
-          <w:sz w:val="20"/>
-          <w:szCs w:val="20"/>
-        </w:rPr>
-        <w:t>foo(</w:t>
-      </w:r>
-      <w:proofErr w:type="gramEnd"/>
-      <w:r>
-        <w:rPr>
-          <w:rFonts w:ascii="Courier New" w:hAnsi="Courier New" w:cs="Courier New"/>
-          <w:sz w:val="20"/>
-          <w:szCs w:val="20"/>
-        </w:rPr>
-        <w:t>b, a);</w:t>
-      </w:r>
-    </w:p>
-    <w:p>
-      <w:pPr>
-        <w:spacing w:after="0"/>
-        <w:rPr>
-          <w:rFonts w:ascii="Courier New" w:hAnsi="Courier New" w:cs="Courier New"/>
-          <w:sz w:val="20"/>
-          <w:szCs w:val="20"/>
-        </w:rPr>
-      </w:pPr>
-      <w:r>
-        <w:rPr>
-          <w:rFonts w:ascii="Courier New" w:hAnsi="Courier New" w:cs="Courier New"/>
-          <w:sz w:val="20"/>
-          <w:szCs w:val="20"/>
-        </w:rPr>
-        <w:t xml:space="preserve">    </w:t>
-      </w:r>
-      <w:proofErr w:type="spellStart"/>
-      <w:proofErr w:type="gramStart"/>
-      <w:r>
-        <w:rPr>
-          <w:rFonts w:ascii="Courier New" w:hAnsi="Courier New" w:cs="Courier New"/>
-          <w:sz w:val="20"/>
-          <w:szCs w:val="20"/>
-        </w:rPr>
-        <w:t>printf</w:t>
-      </w:r>
-      <w:proofErr w:type="spellEnd"/>
-      <w:r>
-        <w:rPr>
-          <w:rFonts w:ascii="Courier New" w:hAnsi="Courier New" w:cs="Courier New"/>
-          <w:sz w:val="20"/>
-          <w:szCs w:val="20"/>
-        </w:rPr>
-        <w:t>(</w:t>
-      </w:r>
-      <w:proofErr w:type="gramEnd"/>
-      <w:r>
-        <w:rPr>
-          <w:rFonts w:ascii="Courier New" w:hAnsi="Courier New" w:cs="Courier New"/>
-          <w:sz w:val="20"/>
-          <w:szCs w:val="20"/>
-        </w:rPr>
-        <w:t>"c = %d\n", c);</w:t>
-      </w:r>
-    </w:p>
-    <w:p>
-      <w:pPr>
-        <w:spacing w:after="0"/>
-        <w:rPr>
-          <w:rFonts w:ascii="Courier New" w:hAnsi="Courier New" w:cs="Courier New"/>
-          <w:sz w:val="20"/>
-          <w:szCs w:val="20"/>
-        </w:rPr>
-      </w:pPr>
-      <w:r>
-        <w:rPr>
-          <w:rFonts w:ascii="Courier New" w:hAnsi="Courier New" w:cs="Courier New"/>
-          <w:sz w:val="20"/>
-          <w:szCs w:val="20"/>
-        </w:rPr>
-        <w:t xml:space="preserve">    return </w:t>
-      </w:r>
-      <w:proofErr w:type="gramStart"/>
-      <w:r>
-        <w:rPr>
-          <w:rFonts w:ascii="Courier New" w:hAnsi="Courier New" w:cs="Courier New"/>
-          <w:sz w:val="20"/>
-          <w:szCs w:val="20"/>
-        </w:rPr>
-        <w:t>0;</w:t>
-      </w:r>
-      <w:proofErr w:type="gramEnd"/>
+        <w:t xml:space="preserve">    int a = 3;</w:t>
+      </w:r>
+    </w:p>
+    <w:p>
+      <w:pPr>
+        <w:spacing w:after="0"/>
+        <w:rPr>
+          <w:rFonts w:ascii="Courier New" w:hAnsi="Courier New" w:cs="Courier New"/>
+          <w:sz w:val="20"/>
+          <w:szCs w:val="20"/>
+        </w:rPr>
+      </w:pPr>
+      <w:r>
+        <w:rPr>
+          <w:rFonts w:ascii="Courier New" w:hAnsi="Courier New" w:cs="Courier New"/>
+          <w:sz w:val="20"/>
+          <w:szCs w:val="20"/>
+        </w:rPr>
+        <w:t xml:space="preserve">    int b = 5;</w:t>
+      </w:r>
+    </w:p>
+    <w:p>
+      <w:pPr>
+        <w:spacing w:after="0"/>
+        <w:rPr>
+          <w:rFonts w:ascii="Courier New" w:hAnsi="Courier New" w:cs="Courier New"/>
+          <w:sz w:val="20"/>
+          <w:szCs w:val="20"/>
+        </w:rPr>
+      </w:pPr>
+      <w:r>
+        <w:rPr>
+          <w:rFonts w:ascii="Courier New" w:hAnsi="Courier New" w:cs="Courier New"/>
+          <w:sz w:val="20"/>
+          <w:szCs w:val="20"/>
+        </w:rPr>
+        <w:t xml:space="preserve">    int c = foo(b, a);</w:t>
+      </w:r>
+    </w:p>
+    <w:p>
+      <w:pPr>
+        <w:spacing w:after="0"/>
+        <w:rPr>
+          <w:rFonts w:ascii="Courier New" w:hAnsi="Courier New" w:cs="Courier New"/>
+          <w:sz w:val="20"/>
+          <w:szCs w:val="20"/>
+        </w:rPr>
+      </w:pPr>
+      <w:r>
+        <w:rPr>
+          <w:rFonts w:ascii="Courier New" w:hAnsi="Courier New" w:cs="Courier New"/>
+          <w:sz w:val="20"/>
+          <w:szCs w:val="20"/>
+        </w:rPr>
+        <w:t xml:space="preserve">    printf("c = %d\n", c);</w:t>
+      </w:r>
+    </w:p>
+    <w:p>
+      <w:pPr>
+        <w:spacing w:after="0"/>
+        <w:rPr>
+          <w:rFonts w:ascii="Courier New" w:hAnsi="Courier New" w:cs="Courier New"/>
+          <w:sz w:val="20"/>
+          <w:szCs w:val="20"/>
+        </w:rPr>
+      </w:pPr>
+      <w:r>
+        <w:rPr>
+          <w:rFonts w:ascii="Courier New" w:hAnsi="Courier New" w:cs="Courier New"/>
+          <w:sz w:val="20"/>
+          <w:szCs w:val="20"/>
+        </w:rPr>
+        <w:t xml:space="preserve">    return 0;</w:t>
+      </w:r>
     </w:p>
     <w:p>
       <w:pPr>
@@ -1381,71 +987,35 @@
           <w:sz w:val="20"/>
           <w:szCs w:val="20"/>
         </w:rPr>
-        <w:t>#include &lt;</w:t>
-      </w:r>
-      <w:proofErr w:type="spellStart"/>
-      <w:r>
-        <w:rPr>
-          <w:rFonts w:ascii="Courier New" w:hAnsi="Courier New" w:cs="Courier New"/>
-          <w:sz w:val="20"/>
-          <w:szCs w:val="20"/>
-        </w:rPr>
-        <w:t>stdio.h</w:t>
-      </w:r>
-      <w:proofErr w:type="spellEnd"/>
-      <w:r>
-        <w:rPr>
-          <w:rFonts w:ascii="Courier New" w:hAnsi="Courier New" w:cs="Courier New"/>
-          <w:sz w:val="20"/>
-          <w:szCs w:val="20"/>
-        </w:rPr>
-        <w:t>&gt;</w:t>
-      </w:r>
-    </w:p>
-    <w:p>
-      <w:pPr>
-        <w:spacing w:after="0"/>
-        <w:rPr>
-          <w:rFonts w:ascii="Courier New" w:hAnsi="Courier New" w:cs="Courier New"/>
-          <w:sz w:val="20"/>
-          <w:szCs w:val="20"/>
-        </w:rPr>
-      </w:pPr>
-    </w:p>
-    <w:p>
-      <w:pPr>
-        <w:spacing w:after="0"/>
-        <w:rPr>
-          <w:rFonts w:ascii="Courier New" w:hAnsi="Courier New" w:cs="Courier New"/>
-          <w:sz w:val="20"/>
-          <w:szCs w:val="20"/>
-        </w:rPr>
-      </w:pPr>
-      <w:r>
-        <w:rPr>
-          <w:rFonts w:ascii="Courier New" w:hAnsi="Courier New" w:cs="Courier New"/>
-          <w:sz w:val="20"/>
-          <w:szCs w:val="20"/>
-        </w:rPr>
-        <w:t xml:space="preserve">int </w:t>
-      </w:r>
-      <w:proofErr w:type="gramStart"/>
-      <w:r>
-        <w:rPr>
-          <w:rFonts w:ascii="Courier New" w:hAnsi="Courier New" w:cs="Courier New"/>
-          <w:sz w:val="20"/>
-          <w:szCs w:val="20"/>
-        </w:rPr>
-        <w:t>foo(</w:t>
-      </w:r>
-      <w:proofErr w:type="gramEnd"/>
-      <w:r>
-        <w:rPr>
-          <w:rFonts w:ascii="Courier New" w:hAnsi="Courier New" w:cs="Courier New"/>
-          <w:sz w:val="20"/>
-          <w:szCs w:val="20"/>
-        </w:rPr>
-        <w:t>in</w:t>
+        <w:t>#include &lt;stdio.h&gt;</w:t>
+      </w:r>
+    </w:p>
+    <w:p>
+      <w:pPr>
+        <w:spacing w:after="0"/>
+        <w:rPr>
+          <w:rFonts w:ascii="Courier New" w:hAnsi="Courier New" w:cs="Courier New"/>
+          <w:sz w:val="20"/>
+          <w:szCs w:val="20"/>
+        </w:rPr>
+      </w:pPr>
+    </w:p>
+    <w:p>
+      <w:pPr>
+        <w:spacing w:after="0"/>
+        <w:rPr>
+          <w:rFonts w:ascii="Courier New" w:hAnsi="Courier New" w:cs="Courier New"/>
+          <w:sz w:val="20"/>
+          <w:szCs w:val="20"/>
+        </w:rPr>
+      </w:pPr>
+      <w:r>
+        <w:rPr>
+          <w:rFonts w:ascii="Courier New" w:hAnsi="Courier New" w:cs="Courier New"/>
+          <w:sz w:val="20"/>
+          <w:szCs w:val="20"/>
+        </w:rPr>
+        <w:t>int foo(in</w:t>
       </w:r>
       <w:r>
         <w:rPr>
@@ -1503,25 +1073,7 @@
           <w:sz w:val="20"/>
           <w:szCs w:val="20"/>
         </w:rPr>
-        <w:t xml:space="preserve">int </w:t>
-      </w:r>
-      <w:proofErr w:type="gramStart"/>
-      <w:r>
-        <w:rPr>
-          <w:rFonts w:ascii="Courier New" w:hAnsi="Courier New" w:cs="Courier New"/>
-          <w:sz w:val="20"/>
-          <w:szCs w:val="20"/>
-        </w:rPr>
-        <w:t>bar(</w:t>
-      </w:r>
-      <w:proofErr w:type="gramEnd"/>
-      <w:r>
-        <w:rPr>
-          <w:rFonts w:ascii="Courier New" w:hAnsi="Courier New" w:cs="Courier New"/>
-          <w:sz w:val="20"/>
-          <w:szCs w:val="20"/>
-        </w:rPr>
-        <w:t>int</w:t>
+        <w:t>int bar(int</w:t>
       </w:r>
       <w:r>
         <w:rPr>
@@ -1581,25 +1133,7 @@
           <w:sz w:val="20"/>
           <w:szCs w:val="20"/>
         </w:rPr>
-        <w:t xml:space="preserve">int </w:t>
-      </w:r>
-      <w:proofErr w:type="gramStart"/>
-      <w:r>
-        <w:rPr>
-          <w:rFonts w:ascii="Courier New" w:hAnsi="Courier New" w:cs="Courier New"/>
-          <w:sz w:val="20"/>
-          <w:szCs w:val="20"/>
-        </w:rPr>
-        <w:t>main(</w:t>
-      </w:r>
-      <w:proofErr w:type="gramEnd"/>
-      <w:r>
-        <w:rPr>
-          <w:rFonts w:ascii="Courier New" w:hAnsi="Courier New" w:cs="Courier New"/>
-          <w:sz w:val="20"/>
-          <w:szCs w:val="20"/>
-        </w:rPr>
-        <w:t>)</w:t>
+        <w:t>int main()</w:t>
       </w:r>
     </w:p>
     <w:p>
@@ -1635,156 +1169,80 @@
           <w:sz w:val="20"/>
           <w:szCs w:val="20"/>
         </w:rPr>
-        <w:t xml:space="preserve">    int a = </w:t>
-      </w:r>
-      <w:proofErr w:type="gramStart"/>
-      <w:r>
-        <w:rPr>
-          <w:rFonts w:ascii="Courier New" w:hAnsi="Courier New" w:cs="Courier New"/>
-          <w:sz w:val="20"/>
-          <w:szCs w:val="20"/>
-        </w:rPr>
-        <w:t>3;</w:t>
-      </w:r>
-      <w:proofErr w:type="gramEnd"/>
-    </w:p>
-    <w:p>
-      <w:pPr>
-        <w:spacing w:after="0"/>
-        <w:rPr>
-          <w:rFonts w:ascii="Courier New" w:hAnsi="Courier New" w:cs="Courier New"/>
-          <w:sz w:val="20"/>
-          <w:szCs w:val="20"/>
-        </w:rPr>
-      </w:pPr>
-      <w:r>
-        <w:rPr>
-          <w:rFonts w:ascii="Courier New" w:hAnsi="Courier New" w:cs="Courier New"/>
-          <w:sz w:val="20"/>
-          <w:szCs w:val="20"/>
-        </w:rPr>
-        <w:t xml:space="preserve">    int b = </w:t>
-      </w:r>
-      <w:proofErr w:type="gramStart"/>
-      <w:r>
-        <w:rPr>
-          <w:rFonts w:ascii="Courier New" w:hAnsi="Courier New" w:cs="Courier New"/>
-          <w:sz w:val="20"/>
-          <w:szCs w:val="20"/>
-        </w:rPr>
-        <w:t>5;</w:t>
-      </w:r>
-      <w:proofErr w:type="gramEnd"/>
-    </w:p>
-    <w:p>
-      <w:pPr>
-        <w:spacing w:after="0"/>
-        <w:rPr>
-          <w:rFonts w:ascii="Courier New" w:hAnsi="Courier New" w:cs="Courier New"/>
-          <w:sz w:val="20"/>
-          <w:szCs w:val="20"/>
-        </w:rPr>
-      </w:pPr>
-      <w:r>
-        <w:rPr>
-          <w:rFonts w:ascii="Courier New" w:hAnsi="Courier New" w:cs="Courier New"/>
-          <w:sz w:val="20"/>
-          <w:szCs w:val="20"/>
-        </w:rPr>
-        <w:t xml:space="preserve">    int c = </w:t>
-      </w:r>
-      <w:proofErr w:type="gramStart"/>
-      <w:r>
-        <w:rPr>
-          <w:rFonts w:ascii="Courier New" w:hAnsi="Courier New" w:cs="Courier New"/>
-          <w:sz w:val="20"/>
-          <w:szCs w:val="20"/>
-        </w:rPr>
-        <w:t>foo(</w:t>
-      </w:r>
-      <w:proofErr w:type="gramEnd"/>
-      <w:r>
-        <w:rPr>
-          <w:rFonts w:ascii="Courier New" w:hAnsi="Courier New" w:cs="Courier New"/>
-          <w:sz w:val="20"/>
-          <w:szCs w:val="20"/>
-        </w:rPr>
-        <w:t>b, a);</w:t>
-      </w:r>
-    </w:p>
-    <w:p>
-      <w:pPr>
-        <w:spacing w:after="0"/>
-        <w:rPr>
-          <w:rFonts w:ascii="Courier New" w:hAnsi="Courier New" w:cs="Courier New"/>
-          <w:sz w:val="20"/>
-          <w:szCs w:val="20"/>
-        </w:rPr>
-      </w:pPr>
-      <w:r>
-        <w:rPr>
-          <w:rFonts w:ascii="Courier New" w:hAnsi="Courier New" w:cs="Courier New"/>
-          <w:sz w:val="20"/>
-          <w:szCs w:val="20"/>
-        </w:rPr>
-        <w:t xml:space="preserve">    </w:t>
-      </w:r>
-      <w:proofErr w:type="spellStart"/>
-      <w:proofErr w:type="gramStart"/>
-      <w:r>
-        <w:rPr>
-          <w:rFonts w:ascii="Courier New" w:hAnsi="Courier New" w:cs="Courier New"/>
-          <w:sz w:val="20"/>
-          <w:szCs w:val="20"/>
-        </w:rPr>
-        <w:t>printf</w:t>
-      </w:r>
-      <w:proofErr w:type="spellEnd"/>
-      <w:r>
-        <w:rPr>
-          <w:rFonts w:ascii="Courier New" w:hAnsi="Courier New" w:cs="Courier New"/>
-          <w:sz w:val="20"/>
-          <w:szCs w:val="20"/>
-        </w:rPr>
-        <w:t>(</w:t>
-      </w:r>
-      <w:proofErr w:type="gramEnd"/>
-      <w:r>
-        <w:rPr>
-          <w:rFonts w:ascii="Courier New" w:hAnsi="Courier New" w:cs="Courier New"/>
-          <w:sz w:val="20"/>
-          <w:szCs w:val="20"/>
-        </w:rPr>
-        <w:t>"c = %d\n", c);</w:t>
-      </w:r>
-    </w:p>
-    <w:p>
-      <w:pPr>
-        <w:spacing w:after="0"/>
-        <w:rPr>
-          <w:rFonts w:ascii="Courier New" w:hAnsi="Courier New" w:cs="Courier New"/>
-          <w:sz w:val="20"/>
-          <w:szCs w:val="20"/>
-        </w:rPr>
-      </w:pPr>
-      <w:r>
-        <w:rPr>
-          <w:rFonts w:ascii="Courier New" w:hAnsi="Courier New" w:cs="Courier New"/>
-          <w:sz w:val="20"/>
-          <w:szCs w:val="20"/>
-        </w:rPr>
-        <w:t xml:space="preserve">    return </w:t>
-      </w:r>
-      <w:proofErr w:type="gramStart"/>
-      <w:r>
-        <w:rPr>
-          <w:rFonts w:ascii="Courier New" w:hAnsi="Courier New" w:cs="Courier New"/>
-          <w:sz w:val="20"/>
-          <w:szCs w:val="20"/>
-        </w:rPr>
-        <w:t>0;</w:t>
-      </w:r>
-      <w:proofErr w:type="gramEnd"/>
+        <w:t xml:space="preserve">    int a = 3;</w:t>
+      </w:r>
+    </w:p>
+    <w:p>
+      <w:pPr>
+        <w:spacing w:after="0"/>
+        <w:rPr>
+          <w:rFonts w:ascii="Courier New" w:hAnsi="Courier New" w:cs="Courier New"/>
+          <w:sz w:val="20"/>
+          <w:szCs w:val="20"/>
+        </w:rPr>
+      </w:pPr>
+      <w:r>
+        <w:rPr>
+          <w:rFonts w:ascii="Courier New" w:hAnsi="Courier New" w:cs="Courier New"/>
+          <w:sz w:val="20"/>
+          <w:szCs w:val="20"/>
+        </w:rPr>
+        <w:t xml:space="preserve">    int b = 5;</w:t>
+      </w:r>
+    </w:p>
+    <w:p>
+      <w:pPr>
+        <w:spacing w:after="0"/>
+        <w:rPr>
+          <w:rFonts w:ascii="Courier New" w:hAnsi="Courier New" w:cs="Courier New"/>
+          <w:sz w:val="20"/>
+          <w:szCs w:val="20"/>
+        </w:rPr>
+      </w:pPr>
+      <w:r>
+        <w:rPr>
+          <w:rFonts w:ascii="Courier New" w:hAnsi="Courier New" w:cs="Courier New"/>
+          <w:sz w:val="20"/>
+          <w:szCs w:val="20"/>
+        </w:rPr>
+        <w:t xml:space="preserve">    int c = foo(b, a);</w:t>
+      </w:r>
+    </w:p>
+    <w:p>
+      <w:pPr>
+        <w:spacing w:after="0"/>
+        <w:rPr>
+          <w:rFonts w:ascii="Courier New" w:hAnsi="Courier New" w:cs="Courier New"/>
+          <w:sz w:val="20"/>
+          <w:szCs w:val="20"/>
+        </w:rPr>
+      </w:pPr>
+      <w:r>
+        <w:rPr>
+          <w:rFonts w:ascii="Courier New" w:hAnsi="Courier New" w:cs="Courier New"/>
+          <w:sz w:val="20"/>
+          <w:szCs w:val="20"/>
+        </w:rPr>
+        <w:t xml:space="preserve">    printf("c = %d\n", c);</w:t>
+      </w:r>
+    </w:p>
+    <w:p>
+      <w:pPr>
+        <w:spacing w:after="0"/>
+        <w:rPr>
+          <w:rFonts w:ascii="Courier New" w:hAnsi="Courier New" w:cs="Courier New"/>
+          <w:sz w:val="20"/>
+          <w:szCs w:val="20"/>
+        </w:rPr>
+      </w:pPr>
+      <w:r>
+        <w:rPr>
+          <w:rFonts w:ascii="Courier New" w:hAnsi="Courier New" w:cs="Courier New"/>
+          <w:sz w:val="20"/>
+          <w:szCs w:val="20"/>
+        </w:rPr>
+        <w:t xml:space="preserve">    return 0;</w:t>
+      </w:r>
     </w:p>
     <w:p>
       <w:pPr>
@@ -1829,25 +1287,7 @@
           <w:sz w:val="20"/>
           <w:szCs w:val="20"/>
         </w:rPr>
-        <w:t xml:space="preserve">int </w:t>
-      </w:r>
-      <w:proofErr w:type="gramStart"/>
-      <w:r>
-        <w:rPr>
-          <w:rFonts w:ascii="Courier New" w:hAnsi="Courier New" w:cs="Courier New"/>
-          <w:sz w:val="20"/>
-          <w:szCs w:val="20"/>
-        </w:rPr>
-        <w:t>foo(</w:t>
-      </w:r>
-      <w:proofErr w:type="gramEnd"/>
-      <w:r>
-        <w:rPr>
-          <w:rFonts w:ascii="Courier New" w:hAnsi="Courier New" w:cs="Courier New"/>
-          <w:sz w:val="20"/>
-          <w:szCs w:val="20"/>
-        </w:rPr>
-        <w:t>int a, int b)</w:t>
+        <w:t>int foo(int a, int b)</w:t>
       </w:r>
     </w:p>
     <w:p>
@@ -1919,18 +1359,8 @@
           <w:sz w:val="20"/>
           <w:szCs w:val="20"/>
         </w:rPr>
-        <w:t xml:space="preserve">        return </w:t>
-      </w:r>
-      <w:proofErr w:type="gramStart"/>
-      <w:r>
-        <w:rPr>
-          <w:rFonts w:ascii="Courier New" w:hAnsi="Courier New" w:cs="Courier New"/>
-          <w:sz w:val="20"/>
-          <w:szCs w:val="20"/>
-        </w:rPr>
-        <w:t>1;</w:t>
-      </w:r>
-      <w:proofErr w:type="gramEnd"/>
+        <w:t xml:space="preserve">        return 1;</w:t>
+      </w:r>
     </w:p>
     <w:p>
       <w:pPr>
@@ -1965,33 +1395,7 @@
           <w:sz w:val="20"/>
           <w:szCs w:val="20"/>
         </w:rPr>
-        <w:t xml:space="preserve">    return a * </w:t>
-      </w:r>
-      <w:proofErr w:type="gramStart"/>
-      <w:r>
-        <w:rPr>
-          <w:rFonts w:ascii="Courier New" w:hAnsi="Courier New" w:cs="Courier New"/>
-          <w:sz w:val="20"/>
-          <w:szCs w:val="20"/>
-        </w:rPr>
-        <w:t>bar(</w:t>
-      </w:r>
-      <w:proofErr w:type="gramEnd"/>
-      <w:r>
-        <w:rPr>
-          <w:rFonts w:ascii="Courier New" w:hAnsi="Courier New" w:cs="Courier New"/>
-          <w:sz w:val="20"/>
-          <w:szCs w:val="20"/>
-        </w:rPr>
-        <w:t>a, b-2);</w:t>
-      </w:r>
-      <w:r>
-        <w:rPr>
-          <w:rFonts w:ascii="Courier New" w:hAnsi="Courier New" w:cs="Courier New"/>
-          <w:sz w:val="20"/>
-          <w:szCs w:val="20"/>
-        </w:rPr>
-        <w:t xml:space="preserve"> 5*</w:t>
+        <w:t xml:space="preserve">    return a * bar(a, b-2);</w:t>
       </w:r>
     </w:p>
     <w:p>
@@ -2037,25 +1441,7 @@
           <w:sz w:val="20"/>
           <w:szCs w:val="20"/>
         </w:rPr>
-        <w:t xml:space="preserve">int </w:t>
-      </w:r>
-      <w:proofErr w:type="gramStart"/>
-      <w:r>
-        <w:rPr>
-          <w:rFonts w:ascii="Courier New" w:hAnsi="Courier New" w:cs="Courier New"/>
-          <w:sz w:val="20"/>
-          <w:szCs w:val="20"/>
-        </w:rPr>
-        <w:t>bar(</w:t>
-      </w:r>
-      <w:proofErr w:type="gramEnd"/>
-      <w:r>
-        <w:rPr>
-          <w:rFonts w:ascii="Courier New" w:hAnsi="Courier New" w:cs="Courier New"/>
-          <w:sz w:val="20"/>
-          <w:szCs w:val="20"/>
-        </w:rPr>
-        <w:t>int c, int d)</w:t>
+        <w:t>int bar(int c, int d)</w:t>
       </w:r>
     </w:p>
     <w:p>
@@ -2127,18 +1513,8 @@
           <w:sz w:val="20"/>
           <w:szCs w:val="20"/>
         </w:rPr>
-        <w:t xml:space="preserve">        return </w:t>
-      </w:r>
-      <w:proofErr w:type="gramStart"/>
-      <w:r>
-        <w:rPr>
-          <w:rFonts w:ascii="Courier New" w:hAnsi="Courier New" w:cs="Courier New"/>
-          <w:sz w:val="20"/>
-          <w:szCs w:val="20"/>
-        </w:rPr>
-        <w:t>1;</w:t>
-      </w:r>
-      <w:proofErr w:type="gramEnd"/>
+        <w:t xml:space="preserve">        return 1;</w:t>
+      </w:r>
     </w:p>
     <w:p>
       <w:pPr>
@@ -2173,25 +1549,7 @@
           <w:sz w:val="20"/>
           <w:szCs w:val="20"/>
         </w:rPr>
-        <w:t xml:space="preserve">    return d + </w:t>
-      </w:r>
-      <w:proofErr w:type="gramStart"/>
-      <w:r>
-        <w:rPr>
-          <w:rFonts w:ascii="Courier New" w:hAnsi="Courier New" w:cs="Courier New"/>
-          <w:sz w:val="20"/>
-          <w:szCs w:val="20"/>
-        </w:rPr>
-        <w:t>foo(</w:t>
-      </w:r>
-      <w:proofErr w:type="gramEnd"/>
-      <w:r>
-        <w:rPr>
-          <w:rFonts w:ascii="Courier New" w:hAnsi="Courier New" w:cs="Courier New"/>
-          <w:sz w:val="20"/>
-          <w:szCs w:val="20"/>
-        </w:rPr>
-        <w:t>d, c);</w:t>
+        <w:t xml:space="preserve">    return d + foo(d, c);</w:t>
       </w:r>
     </w:p>
     <w:p>
@@ -2307,14 +1665,12 @@
       <w:r>
         <w:t xml:space="preserve">A function called </w:t>
       </w:r>
-      <w:proofErr w:type="spellStart"/>
       <w:r>
         <w:rPr>
           <w:rFonts w:ascii="Courier New" w:hAnsi="Courier New" w:cs="Courier New"/>
         </w:rPr>
         <w:t>repeatLetters</w:t>
       </w:r>
-      <w:proofErr w:type="spellEnd"/>
       <w:r>
         <w:t xml:space="preserve"> that satisfies the following specs:</w:t>
       </w:r>
@@ -2327,14 +1683,12 @@
           <w:numId w:val="7"/>
         </w:numPr>
       </w:pPr>
-      <w:proofErr w:type="spellStart"/>
       <w:r>
         <w:rPr>
           <w:rFonts w:ascii="Courier New" w:hAnsi="Courier New" w:cs="Courier New"/>
         </w:rPr>
         <w:t>repeatLetters</w:t>
       </w:r>
-      <w:proofErr w:type="spellEnd"/>
       <w:r>
         <w:t xml:space="preserve"> takes two arguments, called </w:t>
       </w:r>
@@ -2404,14 +1758,12 @@
       <w:r>
         <w:t xml:space="preserve"> </w:t>
       </w:r>
-      <w:proofErr w:type="spellStart"/>
       <w:r>
         <w:rPr>
           <w:rFonts w:ascii="Courier New" w:hAnsi="Courier New" w:cs="Courier New"/>
         </w:rPr>
         <w:t>getTimes</w:t>
       </w:r>
-      <w:proofErr w:type="spellEnd"/>
       <w:r>
         <w:t xml:space="preserve"> that satisfies the following </w:t>
       </w:r>
@@ -2522,25 +1874,7 @@
           <w:sz w:val="20"/>
           <w:szCs w:val="20"/>
         </w:rPr>
-        <w:t xml:space="preserve">Enter some text, or q to </w:t>
-      </w:r>
-      <w:proofErr w:type="gramStart"/>
-      <w:r>
-        <w:rPr>
-          <w:rFonts w:ascii="Courier New" w:eastAsia="Times New Roman" w:hAnsi="Courier New" w:cs="Courier New"/>
-          <w:sz w:val="20"/>
-          <w:szCs w:val="20"/>
-        </w:rPr>
-        <w:t>quit:</w:t>
-      </w:r>
-      <w:proofErr w:type="gramEnd"/>
-      <w:r>
-        <w:rPr>
-          <w:rFonts w:ascii="Courier New" w:eastAsia="Times New Roman" w:hAnsi="Courier New" w:cs="Courier New"/>
-          <w:sz w:val="20"/>
-          <w:szCs w:val="20"/>
-        </w:rPr>
-        <w:t xml:space="preserve"> hello</w:t>
+        <w:t>Enter some text, or q to quit: hello</w:t>
       </w:r>
     </w:p>
     <w:p>
@@ -2606,7 +1940,6 @@
           <w:szCs w:val="20"/>
         </w:rPr>
       </w:pPr>
-      <w:proofErr w:type="spellStart"/>
       <w:r>
         <w:rPr>
           <w:rFonts w:ascii="Courier New" w:eastAsia="Times New Roman" w:hAnsi="Courier New" w:cs="Courier New"/>
@@ -2615,7 +1948,6 @@
         </w:rPr>
         <w:t>hhheeellllllooo</w:t>
       </w:r>
-      <w:proofErr w:type="spellEnd"/>
     </w:p>
     <w:p>
       <w:pPr>
@@ -2678,25 +2010,7 @@
           <w:sz w:val="20"/>
           <w:szCs w:val="20"/>
         </w:rPr>
-        <w:t xml:space="preserve">Enter some text, or q to </w:t>
-      </w:r>
-      <w:proofErr w:type="gramStart"/>
-      <w:r>
-        <w:rPr>
-          <w:rFonts w:ascii="Courier New" w:eastAsia="Times New Roman" w:hAnsi="Courier New" w:cs="Courier New"/>
-          <w:sz w:val="20"/>
-          <w:szCs w:val="20"/>
-        </w:rPr>
-        <w:t>quit:</w:t>
-      </w:r>
-      <w:proofErr w:type="gramEnd"/>
-      <w:r>
-        <w:rPr>
-          <w:rFonts w:ascii="Courier New" w:eastAsia="Times New Roman" w:hAnsi="Courier New" w:cs="Courier New"/>
-          <w:sz w:val="20"/>
-          <w:szCs w:val="20"/>
-        </w:rPr>
-        <w:t xml:space="preserve"> good morning</w:t>
+        <w:t>Enter some text, or q to quit: good morning</w:t>
       </w:r>
     </w:p>
     <w:p>
@@ -2762,36 +2076,14 @@
           <w:szCs w:val="20"/>
         </w:rPr>
       </w:pPr>
-      <w:proofErr w:type="spellStart"/>
-      <w:proofErr w:type="gramStart"/>
       <w:r>
         <w:rPr>
           <w:rFonts w:ascii="Courier New" w:eastAsia="Times New Roman" w:hAnsi="Courier New" w:cs="Courier New"/>
           <w:sz w:val="20"/>
           <w:szCs w:val="20"/>
         </w:rPr>
-        <w:t>ggoooodd</w:t>
-      </w:r>
-      <w:proofErr w:type="spellEnd"/>
-      <w:r>
-        <w:rPr>
-          <w:rFonts w:ascii="Courier New" w:eastAsia="Times New Roman" w:hAnsi="Courier New" w:cs="Courier New"/>
-          <w:sz w:val="20"/>
-          <w:szCs w:val="20"/>
-        </w:rPr>
-        <w:t xml:space="preserve">  </w:t>
-      </w:r>
-      <w:proofErr w:type="spellStart"/>
-      <w:r>
-        <w:rPr>
-          <w:rFonts w:ascii="Courier New" w:eastAsia="Times New Roman" w:hAnsi="Courier New" w:cs="Courier New"/>
-          <w:sz w:val="20"/>
-          <w:szCs w:val="20"/>
-        </w:rPr>
-        <w:t>mmoorrnniinngg</w:t>
-      </w:r>
-      <w:proofErr w:type="spellEnd"/>
-      <w:proofErr w:type="gramEnd"/>
+        <w:t>ggoooodd  mmoorrnniinngg</w:t>
+      </w:r>
     </w:p>
     <w:p>
       <w:pPr>
@@ -2920,34 +2212,14 @@
           <w:szCs w:val="20"/>
         </w:rPr>
       </w:pPr>
-      <w:proofErr w:type="spellStart"/>
       <w:r>
         <w:rPr>
           <w:rFonts w:ascii="Courier New" w:eastAsia="Times New Roman" w:hAnsi="Courier New" w:cs="Courier New"/>
           <w:sz w:val="20"/>
           <w:szCs w:val="20"/>
         </w:rPr>
-        <w:t>aaaaaaa</w:t>
-      </w:r>
-      <w:proofErr w:type="spellEnd"/>
-      <w:r>
-        <w:rPr>
-          <w:rFonts w:ascii="Courier New" w:eastAsia="Times New Roman" w:hAnsi="Courier New" w:cs="Courier New"/>
-          <w:sz w:val="20"/>
-          <w:szCs w:val="20"/>
-        </w:rPr>
-        <w:t xml:space="preserve">       </w:t>
-      </w:r>
-      <w:proofErr w:type="spellStart"/>
-      <w:r>
-        <w:rPr>
-          <w:rFonts w:ascii="Courier New" w:eastAsia="Times New Roman" w:hAnsi="Courier New" w:cs="Courier New"/>
-          <w:sz w:val="20"/>
-          <w:szCs w:val="20"/>
-        </w:rPr>
-        <w:t>bbbbbbb</w:t>
-      </w:r>
-      <w:proofErr w:type="spellEnd"/>
+        <w:t>aaaaaaa       bbbbbbb</w:t>
+      </w:r>
     </w:p>
     <w:p>
       <w:pPr>
@@ -3010,25 +2282,7 @@
           <w:sz w:val="20"/>
           <w:szCs w:val="20"/>
         </w:rPr>
-        <w:t xml:space="preserve">Enter a word or q to </w:t>
-      </w:r>
-      <w:proofErr w:type="gramStart"/>
-      <w:r>
-        <w:rPr>
-          <w:rFonts w:ascii="Courier New" w:eastAsia="Times New Roman" w:hAnsi="Courier New" w:cs="Courier New"/>
-          <w:sz w:val="20"/>
-          <w:szCs w:val="20"/>
-        </w:rPr>
-        <w:t>quit:</w:t>
-      </w:r>
-      <w:proofErr w:type="gramEnd"/>
-      <w:r>
-        <w:rPr>
-          <w:rFonts w:ascii="Courier New" w:eastAsia="Times New Roman" w:hAnsi="Courier New" w:cs="Courier New"/>
-          <w:sz w:val="20"/>
-          <w:szCs w:val="20"/>
-        </w:rPr>
-        <w:t xml:space="preserve"> cabbage</w:t>
+        <w:t>Enter a word or q to quit: cabbage</w:t>
       </w:r>
     </w:p>
     <w:p>
@@ -3236,25 +2490,7 @@
           <w:sz w:val="20"/>
           <w:szCs w:val="20"/>
         </w:rPr>
-        <w:t xml:space="preserve">Enter some text, or q to </w:t>
-      </w:r>
-      <w:proofErr w:type="gramStart"/>
-      <w:r>
-        <w:rPr>
-          <w:rFonts w:ascii="Courier New" w:eastAsia="Times New Roman" w:hAnsi="Courier New" w:cs="Courier New"/>
-          <w:sz w:val="20"/>
-          <w:szCs w:val="20"/>
-        </w:rPr>
-        <w:t>quit:</w:t>
-      </w:r>
-      <w:proofErr w:type="gramEnd"/>
-      <w:r>
-        <w:rPr>
-          <w:rFonts w:ascii="Courier New" w:eastAsia="Times New Roman" w:hAnsi="Courier New" w:cs="Courier New"/>
-          <w:sz w:val="20"/>
-          <w:szCs w:val="20"/>
-        </w:rPr>
-        <w:t xml:space="preserve"> q</w:t>
+        <w:t>Enter some text, or q to quit: q</w:t>
       </w:r>
     </w:p>
     <w:p/>
@@ -3316,52 +2552,40 @@
           <w:sz w:val="26"/>
           <w:szCs w:val="26"/>
         </w:rPr>
+        <w:t xml:space="preserve"> –  pts</w:t>
+      </w:r>
+    </w:p>
+    <w:p>
+      <w:r>
+        <w:t>I have provided a file called problem5.c</w:t>
+      </w:r>
+      <w:r>
+        <w:t xml:space="preserve"> that contains an incomplete program.</w:t>
+      </w:r>
+      <w:r>
+        <w:t xml:space="preserve"> The goal of the program is to </w:t>
+      </w:r>
+      <w:r>
+        <w:t>ask the user for a radius</w:t>
+      </w:r>
+      <w:r>
+        <w:t xml:space="preserve"> and calculate the volume of a sphere with that radius. Complete the program, without changing main, by writing the following </w:t>
+      </w:r>
+      <w:r>
+        <w:t>three</w:t>
+      </w:r>
+      <w:r>
         <w:t xml:space="preserve"> </w:t>
       </w:r>
-      <w:proofErr w:type="gramStart"/>
-      <w:r>
-        <w:rPr>
-          <w:b/>
-          <w:sz w:val="26"/>
-          <w:szCs w:val="26"/>
-        </w:rPr>
-        <w:t>–  pts</w:t>
-      </w:r>
-      <w:proofErr w:type="gramEnd"/>
-    </w:p>
-    <w:p>
-      <w:r>
-        <w:t>I have provided a file called problem5.c</w:t>
-      </w:r>
-      <w:r>
-        <w:t xml:space="preserve"> that contains an incomplete program.</w:t>
-      </w:r>
-      <w:r>
-        <w:t xml:space="preserve"> The goal of the program is to </w:t>
-      </w:r>
-      <w:r>
-        <w:t>ask the user for a radius</w:t>
-      </w:r>
-      <w:r>
-        <w:t xml:space="preserve"> and calculate the volume of a sphere with that radius. Complete the program, without changing main, by writing the following </w:t>
-      </w:r>
-      <w:r>
-        <w:t>three</w:t>
+      <w:r>
+        <w:t>functions</w:t>
       </w:r>
       <w:r>
         <w:t xml:space="preserve"> </w:t>
       </w:r>
-      <w:proofErr w:type="gramStart"/>
-      <w:r>
-        <w:t>functions</w:t>
-      </w:r>
-      <w:r>
-        <w:t xml:space="preserve"> </w:t>
-      </w:r>
       <w:r>
         <w:t>:</w:t>
       </w:r>
-      <w:proofErr w:type="gramEnd"/>
     </w:p>
     <w:p>
       <w:pPr>
@@ -3374,7 +2598,6 @@
       <w:r>
         <w:t xml:space="preserve">a function called </w:t>
       </w:r>
-      <w:proofErr w:type="spellStart"/>
       <w:r>
         <w:rPr>
           <w:rFonts w:ascii="Courier New" w:hAnsi="Courier New" w:cs="Courier New"/>
@@ -3387,7 +2610,6 @@
         </w:rPr>
         <w:t>Radius</w:t>
       </w:r>
-      <w:proofErr w:type="spellEnd"/>
       <w:r>
         <w:t xml:space="preserve"> that satisfies the following specs:</w:t>
       </w:r>
@@ -3472,14 +2694,12 @@
       <w:r>
         <w:t xml:space="preserve">a function called </w:t>
       </w:r>
-      <w:proofErr w:type="spellStart"/>
       <w:r>
         <w:rPr>
           <w:rFonts w:ascii="Courier New" w:hAnsi="Courier New" w:cs="Courier New"/>
         </w:rPr>
         <w:t>cubeFloat</w:t>
       </w:r>
-      <w:proofErr w:type="spellEnd"/>
       <w:r>
         <w:t xml:space="preserve"> that satisfies the following specs:</w:t>
       </w:r>
@@ -3523,15 +2743,7 @@
         <w:t xml:space="preserve">To avoid </w:t>
       </w:r>
       <w:r>
-        <w:t xml:space="preserve">using the </w:t>
-      </w:r>
-      <w:proofErr w:type="spellStart"/>
-      <w:r>
-        <w:t>math.h</w:t>
-      </w:r>
-      <w:proofErr w:type="spellEnd"/>
-      <w:r>
-        <w:t xml:space="preserve"> library and having to manually link the library, the function should simply return</w:t>
+        <w:t>using the math.h library and having to manually link the library, the function should simply return</w:t>
       </w:r>
       <w:r>
         <w:t xml:space="preserve"> </w:t>
@@ -3557,14 +2769,12 @@
       <w:r>
         <w:t xml:space="preserve">a function called </w:t>
       </w:r>
-      <w:proofErr w:type="spellStart"/>
       <w:r>
         <w:rPr>
           <w:rFonts w:ascii="Courier New" w:hAnsi="Courier New" w:cs="Courier New"/>
         </w:rPr>
         <w:t>sphereVolume</w:t>
       </w:r>
-      <w:proofErr w:type="spellEnd"/>
       <w:r>
         <w:t xml:space="preserve"> that</w:t>
       </w:r>
@@ -3595,14 +2805,12 @@
       <w:r>
         <w:t xml:space="preserve">Applies the formula for calculating the volume of a sphere found below, using your </w:t>
       </w:r>
-      <w:proofErr w:type="spellStart"/>
       <w:r>
         <w:rPr>
           <w:rFonts w:ascii="Courier New" w:hAnsi="Courier New" w:cs="Courier New"/>
         </w:rPr>
         <w:t>cubeFloat</w:t>
       </w:r>
-      <w:proofErr w:type="spellEnd"/>
       <w:r>
         <w:t xml:space="preserve"> function to cube the radius.</w:t>
       </w:r>
@@ -3973,14 +3181,12 @@
       <w:r>
         <w:t xml:space="preserve">Function </w:t>
       </w:r>
-      <w:proofErr w:type="spellStart"/>
       <w:r>
         <w:rPr>
           <w:rFonts w:ascii="Courier New" w:hAnsi="Courier New" w:cs="Courier New"/>
         </w:rPr>
         <w:t>countOccurences</w:t>
       </w:r>
-      <w:proofErr w:type="spellEnd"/>
       <w:r>
         <w:t xml:space="preserve"> takes two arguments, as string</w:t>
       </w:r>
@@ -3999,14 +3205,12 @@
       <w:r>
         <w:t xml:space="preserve">Function </w:t>
       </w:r>
-      <w:proofErr w:type="spellStart"/>
       <w:r>
         <w:rPr>
           <w:rFonts w:ascii="Courier New" w:hAnsi="Courier New" w:cs="Courier New"/>
         </w:rPr>
         <w:t>mostFrequentCharacter</w:t>
       </w:r>
-      <w:proofErr w:type="spellEnd"/>
       <w:r>
         <w:t xml:space="preserve"> takes a string as an argument. It returns the character that occurs most often in the string</w:t>
       </w:r>
@@ -4019,14 +3223,12 @@
       <w:r>
         <w:t xml:space="preserve"> This function should make use of your </w:t>
       </w:r>
-      <w:proofErr w:type="spellStart"/>
       <w:r>
         <w:rPr>
           <w:rFonts w:ascii="Courier New" w:hAnsi="Courier New" w:cs="Courier New"/>
         </w:rPr>
         <w:t>countOccurrences</w:t>
       </w:r>
-      <w:proofErr w:type="spellEnd"/>
       <w:r>
         <w:t xml:space="preserve"> function.</w:t>
       </w:r>
@@ -4091,14 +3293,12 @@
       <w:r>
         <w:t xml:space="preserve">initialize a variable </w:t>
       </w:r>
-      <w:proofErr w:type="spellStart"/>
       <w:r>
         <w:rPr>
           <w:rFonts w:ascii="Courier New" w:hAnsi="Courier New" w:cs="Courier New"/>
         </w:rPr>
         <w:t>max_char</w:t>
       </w:r>
-      <w:proofErr w:type="spellEnd"/>
       <w:r>
         <w:t xml:space="preserve"> to store the </w:t>
       </w:r>
@@ -4120,50 +3320,42 @@
       <w:r>
         <w:t xml:space="preserve"> Also initialize a variable </w:t>
       </w:r>
-      <w:proofErr w:type="spellStart"/>
       <w:r>
         <w:rPr>
           <w:rFonts w:ascii="Courier New" w:hAnsi="Courier New" w:cs="Courier New"/>
         </w:rPr>
         <w:t>max_counter</w:t>
       </w:r>
-      <w:proofErr w:type="spellEnd"/>
       <w:r>
         <w:t xml:space="preserve"> to keep track of the maximum number of times a character occurs.</w:t>
       </w:r>
       <w:r>
         <w:t xml:space="preserve"> For each letter in the string, count how many times it occurs. If it occurs more times than </w:t>
       </w:r>
-      <w:proofErr w:type="spellStart"/>
       <w:r>
         <w:rPr>
           <w:rFonts w:ascii="Courier New" w:hAnsi="Courier New" w:cs="Courier New"/>
         </w:rPr>
         <w:t>max_counter</w:t>
       </w:r>
-      <w:proofErr w:type="spellEnd"/>
       <w:r>
         <w:t xml:space="preserve">, then update both </w:t>
       </w:r>
-      <w:proofErr w:type="spellStart"/>
       <w:r>
         <w:rPr>
           <w:rFonts w:ascii="Courier New" w:hAnsi="Courier New" w:cs="Courier New"/>
         </w:rPr>
         <w:t>max_counter</w:t>
       </w:r>
-      <w:proofErr w:type="spellEnd"/>
       <w:r>
         <w:t xml:space="preserve"> and </w:t>
       </w:r>
-      <w:proofErr w:type="spellStart"/>
       <w:r>
         <w:rPr>
           <w:rFonts w:ascii="Courier New" w:hAnsi="Courier New" w:cs="Courier New"/>
         </w:rPr>
         <w:t>max_char</w:t>
       </w:r>
-      <w:proofErr w:type="spellEnd"/>
       <w:r>
         <w:t xml:space="preserve"> to </w:t>
       </w:r>
@@ -4190,21 +3382,7 @@
         <w:rPr>
           <w:rFonts w:ascii="Courier New" w:hAnsi="Courier New" w:cs="Courier New"/>
         </w:rPr>
-        <w:t xml:space="preserve">Enter a word or q to </w:t>
-      </w:r>
-      <w:proofErr w:type="gramStart"/>
-      <w:r>
-        <w:rPr>
-          <w:rFonts w:ascii="Courier New" w:hAnsi="Courier New" w:cs="Courier New"/>
-        </w:rPr>
-        <w:t>quit:</w:t>
-      </w:r>
-      <w:proofErr w:type="gramEnd"/>
-      <w:r>
-        <w:rPr>
-          <w:rFonts w:ascii="Courier New" w:hAnsi="Courier New" w:cs="Courier New"/>
-        </w:rPr>
-        <w:t xml:space="preserve"> hello</w:t>
+        <w:t>Enter a word or q to quit: hello</w:t>
       </w:r>
     </w:p>
     <w:p>
@@ -6307,7 +5485,7 @@
     <w:charset w:val="00"/>
     <w:family w:val="swiss"/>
     <w:pitch w:val="variable"/>
-    <w:sig w:usb0="E4002EFF" w:usb1="C000247B" w:usb2="00000009" w:usb3="00000000" w:csb0="000001FF" w:csb1="00000000"/>
+    <w:sig w:usb0="E4002EFF" w:usb1="C200247B" w:usb2="00000009" w:usb3="00000000" w:csb0="000001FF" w:csb1="00000000"/>
   </w:font>
   <w:font w:name="Cambria Math">
     <w:panose1 w:val="02040503050406030204"/>
@@ -6321,7 +5499,7 @@
     <w:charset w:val="00"/>
     <w:family w:val="swiss"/>
     <w:pitch w:val="variable"/>
-    <w:sig w:usb0="E4002EFF" w:usb1="C000247B" w:usb2="00000009" w:usb3="00000000" w:csb0="000001FF" w:csb1="00000000"/>
+    <w:sig w:usb0="E4002EFF" w:usb1="C200247B" w:usb2="00000009" w:usb3="00000000" w:csb0="000001FF" w:csb1="00000000"/>
   </w:font>
 </w:fonts>
 </file>
@@ -6346,6 +5524,7 @@
     <w:rsid w:val="00275B21"/>
     <w:rsid w:val="003E2503"/>
     <w:rsid w:val="0045130F"/>
+    <w:rsid w:val="004E3F98"/>
     <w:rsid w:val="00561A30"/>
     <w:rsid w:val="00673C9D"/>
     <w:rsid w:val="00E8444F"/>
@@ -7135,9 +6314,12 @@
 </file>
 
 <file path=customXml/item1.xml><?xml version="1.0" encoding="utf-8"?>
-<p:properties xmlns:p="http://schemas.microsoft.com/office/2006/metadata/properties" xmlns:xsi="http://www.w3.org/2001/XMLSchema-instance" xmlns:pc="http://schemas.microsoft.com/office/infopath/2007/PartnerControls">
-  <documentManagement/>
-</p:properties>
+<?mso-contentType ?>
+<FormTemplates xmlns="http://schemas.microsoft.com/sharepoint/v3/contenttype/forms">
+  <Display>DocumentLibraryForm</Display>
+  <Edit>DocumentLibraryForm</Edit>
+  <New>DocumentLibraryForm</New>
+</FormTemplates>
 </file>
 
 <file path=customXml/item2.xml><?xml version="1.0" encoding="utf-8"?>
@@ -7370,19 +6552,15 @@
 </file>
 
 <file path=customXml/item3.xml><?xml version="1.0" encoding="utf-8"?>
-<?mso-contentType ?>
-<FormTemplates xmlns="http://schemas.microsoft.com/sharepoint/v3/contenttype/forms">
-  <Display>DocumentLibraryForm</Display>
-  <Edit>DocumentLibraryForm</Edit>
-  <New>DocumentLibraryForm</New>
-</FormTemplates>
+<p:properties xmlns:p="http://schemas.microsoft.com/office/2006/metadata/properties" xmlns:xsi="http://www.w3.org/2001/XMLSchema-instance" xmlns:pc="http://schemas.microsoft.com/office/infopath/2007/PartnerControls">
+  <documentManagement/>
+</p:properties>
 </file>
 
 <file path=customXml/itemProps1.xml><?xml version="1.0" encoding="utf-8"?>
-<ds:datastoreItem xmlns:ds="http://schemas.openxmlformats.org/officeDocument/2006/customXml" ds:itemID="{F4EE02C9-05E4-4DD2-9CE9-2EB35CF256AF}">
+<ds:datastoreItem xmlns:ds="http://schemas.openxmlformats.org/officeDocument/2006/customXml" ds:itemID="{12AFBBD0-AA9A-47ED-B55A-9F44820CF508}">
   <ds:schemaRefs>
-    <ds:schemaRef ds:uri="http://schemas.microsoft.com/office/2006/metadata/properties"/>
-    <ds:schemaRef ds:uri="http://schemas.microsoft.com/office/infopath/2007/PartnerControls"/>
+    <ds:schemaRef ds:uri="http://schemas.microsoft.com/sharepoint/v3/contenttype/forms"/>
   </ds:schemaRefs>
 </ds:datastoreItem>
 </file>
@@ -7407,9 +6585,10 @@
 </file>
 
 <file path=customXml/itemProps3.xml><?xml version="1.0" encoding="utf-8"?>
-<ds:datastoreItem xmlns:ds="http://schemas.openxmlformats.org/officeDocument/2006/customXml" ds:itemID="{12AFBBD0-AA9A-47ED-B55A-9F44820CF508}">
+<ds:datastoreItem xmlns:ds="http://schemas.openxmlformats.org/officeDocument/2006/customXml" ds:itemID="{F4EE02C9-05E4-4DD2-9CE9-2EB35CF256AF}">
   <ds:schemaRefs>
-    <ds:schemaRef ds:uri="http://schemas.microsoft.com/sharepoint/v3/contenttype/forms"/>
+    <ds:schemaRef ds:uri="http://schemas.microsoft.com/office/2006/metadata/properties"/>
+    <ds:schemaRef ds:uri="http://schemas.microsoft.com/office/infopath/2007/PartnerControls"/>
   </ds:schemaRefs>
 </ds:datastoreItem>
 </file>
</xml_diff>